<commit_message>
Mobile-dev: Start hw_7_part_2 docx
</commit_message>
<xml_diff>
--- a/Mobile-dev/hw_7.docx
+++ b/Mobile-dev/hw_7.docx
@@ -475,15 +475,7 @@
           <w:sz w:val="28"/>
           <w:szCs w:val="28"/>
         </w:rPr>
-        <w:t xml:space="preserve"> </w:t>
-      </w:r>
-      <w:r>
-        <w:rPr>
-          <w:rFonts w:ascii="Times New Roman" w:hAnsi="Times New Roman" w:cs="Times New Roman"/>
-          <w:sz w:val="28"/>
-          <w:szCs w:val="28"/>
-        </w:rPr>
-        <w:t>код,</w:t>
+        <w:t xml:space="preserve"> код,</w:t>
       </w:r>
       <w:r>
         <w:rPr>
@@ -525,6 +517,7 @@
       <w:r>
         <w:rPr>
           <w:rFonts w:ascii="Times New Roman" w:hAnsi="Times New Roman" w:cs="Times New Roman"/>
+          <w:noProof/>
           <w:sz w:val="28"/>
           <w:szCs w:val="28"/>
         </w:rPr>
@@ -575,34 +568,99 @@
           <w:rFonts w:ascii="Times New Roman" w:hAnsi="Times New Roman" w:cs="Times New Roman"/>
           <w:sz w:val="28"/>
           <w:szCs w:val="28"/>
+        </w:rPr>
+      </w:pPr>
+      <w:r>
+        <w:rPr>
+          <w:rFonts w:ascii="Times New Roman" w:hAnsi="Times New Roman" w:cs="Times New Roman"/>
+          <w:sz w:val="28"/>
+          <w:szCs w:val="28"/>
+        </w:rPr>
+        <w:t xml:space="preserve">Рисунок 1.1 – Содержимое файла </w:t>
+      </w:r>
+      <w:proofErr w:type="spellStart"/>
+      <w:r>
+        <w:rPr>
+          <w:rFonts w:ascii="Times New Roman" w:hAnsi="Times New Roman" w:cs="Times New Roman"/>
+          <w:sz w:val="28"/>
+          <w:szCs w:val="28"/>
+        </w:rPr>
+        <w:t>MediaService</w:t>
+      </w:r>
+      <w:proofErr w:type="spellEnd"/>
+      <w:r>
+        <w:rPr>
+          <w:rFonts w:ascii="Times New Roman" w:hAnsi="Times New Roman" w:cs="Times New Roman"/>
+          <w:sz w:val="28"/>
+          <w:szCs w:val="28"/>
+        </w:rPr>
+        <w:t>.</w:t>
+      </w:r>
+      <w:r>
+        <w:rPr>
+          <w:rFonts w:ascii="Times New Roman" w:hAnsi="Times New Roman" w:cs="Times New Roman"/>
+          <w:sz w:val="28"/>
+          <w:szCs w:val="28"/>
           <w:lang w:val="en-US"/>
         </w:rPr>
-      </w:pPr>
-      <w:r>
-        <w:rPr>
-          <w:rFonts w:ascii="Times New Roman" w:hAnsi="Times New Roman" w:cs="Times New Roman"/>
-          <w:sz w:val="28"/>
-          <w:szCs w:val="28"/>
-        </w:rPr>
-        <w:t xml:space="preserve">Рисунок 1.1 – Содержимое файла </w:t>
-      </w:r>
-      <w:proofErr w:type="spellStart"/>
-      <w:r>
-        <w:rPr>
-          <w:rFonts w:ascii="Times New Roman" w:hAnsi="Times New Roman" w:cs="Times New Roman"/>
-          <w:sz w:val="28"/>
-          <w:szCs w:val="28"/>
-        </w:rPr>
-        <w:t>MediaService</w:t>
-      </w:r>
-      <w:proofErr w:type="spellEnd"/>
-      <w:r>
-        <w:rPr>
-          <w:rFonts w:ascii="Times New Roman" w:hAnsi="Times New Roman" w:cs="Times New Roman"/>
-          <w:sz w:val="28"/>
-          <w:szCs w:val="28"/>
-        </w:rPr>
-        <w:t>.</w:t>
+        <w:t>java</w:t>
+      </w:r>
+    </w:p>
+    <w:p>
+      <w:pPr>
+        <w:pStyle w:val="a3"/>
+        <w:spacing w:after="0" w:line="240" w:lineRule="auto"/>
+        <w:ind w:left="0"/>
+        <w:jc w:val="center"/>
+        <w:rPr>
+          <w:rFonts w:ascii="Times New Roman" w:hAnsi="Times New Roman" w:cs="Times New Roman"/>
+          <w:sz w:val="28"/>
+          <w:szCs w:val="28"/>
+        </w:rPr>
+      </w:pPr>
+    </w:p>
+    <w:p>
+      <w:pPr>
+        <w:pStyle w:val="a3"/>
+        <w:spacing w:after="0" w:line="360" w:lineRule="auto"/>
+        <w:ind w:left="0"/>
+        <w:rPr>
+          <w:rFonts w:ascii="Times New Roman" w:hAnsi="Times New Roman" w:cs="Times New Roman"/>
+          <w:sz w:val="28"/>
+          <w:szCs w:val="28"/>
+        </w:rPr>
+      </w:pPr>
+      <w:r>
+        <w:rPr>
+          <w:rFonts w:ascii="Times New Roman" w:hAnsi="Times New Roman" w:cs="Times New Roman"/>
+          <w:sz w:val="28"/>
+          <w:szCs w:val="28"/>
+        </w:rPr>
+        <w:t>Добав</w:t>
+      </w:r>
+      <w:r>
+        <w:rPr>
+          <w:rFonts w:ascii="Times New Roman" w:hAnsi="Times New Roman" w:cs="Times New Roman"/>
+          <w:sz w:val="28"/>
+          <w:szCs w:val="28"/>
+        </w:rPr>
+        <w:t>им</w:t>
+      </w:r>
+      <w:r>
+        <w:rPr>
+          <w:rFonts w:ascii="Times New Roman" w:hAnsi="Times New Roman" w:cs="Times New Roman"/>
+          <w:sz w:val="28"/>
+          <w:szCs w:val="28"/>
+        </w:rPr>
+        <w:t xml:space="preserve"> в файл activity_main.xml две кнопки для управления сервисом</w:t>
+      </w:r>
+      <w:r>
+        <w:rPr>
+          <w:rFonts w:ascii="Times New Roman" w:hAnsi="Times New Roman" w:cs="Times New Roman"/>
+          <w:sz w:val="28"/>
+          <w:szCs w:val="28"/>
+        </w:rPr>
+        <w:t xml:space="preserve"> </w:t>
       </w:r>
       <w:r>
         <w:rPr>
@@ -611,57 +669,7 @@
           <w:szCs w:val="28"/>
           <w:lang w:val="en-US"/>
         </w:rPr>
-        <w:t>java</w:t>
-      </w:r>
-    </w:p>
-    <w:p>
-      <w:pPr>
-        <w:pStyle w:val="a3"/>
-        <w:spacing w:after="0" w:line="240" w:lineRule="auto"/>
-        <w:ind w:left="0"/>
-        <w:jc w:val="center"/>
-        <w:rPr>
-          <w:rFonts w:ascii="Times New Roman" w:hAnsi="Times New Roman" w:cs="Times New Roman"/>
-          <w:sz w:val="28"/>
-          <w:szCs w:val="28"/>
-          <w:lang w:val="en-US"/>
-        </w:rPr>
-      </w:pPr>
-    </w:p>
-    <w:p>
-      <w:pPr>
-        <w:pStyle w:val="a3"/>
-        <w:spacing w:after="0" w:line="360" w:lineRule="auto"/>
-        <w:ind w:left="0"/>
-        <w:rPr>
-          <w:rFonts w:ascii="Times New Roman" w:hAnsi="Times New Roman" w:cs="Times New Roman"/>
-          <w:sz w:val="28"/>
-          <w:szCs w:val="28"/>
-        </w:rPr>
-      </w:pPr>
-      <w:r>
-        <w:rPr>
-          <w:rFonts w:ascii="Times New Roman" w:hAnsi="Times New Roman" w:cs="Times New Roman"/>
-          <w:sz w:val="28"/>
-          <w:szCs w:val="28"/>
-        </w:rPr>
-        <w:t>Добав</w:t>
-      </w:r>
-      <w:r>
-        <w:rPr>
-          <w:rFonts w:ascii="Times New Roman" w:hAnsi="Times New Roman" w:cs="Times New Roman"/>
-          <w:sz w:val="28"/>
-          <w:szCs w:val="28"/>
-        </w:rPr>
-        <w:t>им</w:t>
-      </w:r>
-      <w:r>
-        <w:rPr>
-          <w:rFonts w:ascii="Times New Roman" w:hAnsi="Times New Roman" w:cs="Times New Roman"/>
-          <w:sz w:val="28"/>
-          <w:szCs w:val="28"/>
-        </w:rPr>
-        <w:t xml:space="preserve"> в файл activity_main.xml две кнопки для управления сервисом</w:t>
+        <w:t>XML</w:t>
       </w:r>
       <w:r>
         <w:rPr>
@@ -676,23 +684,6 @@
           <w:rFonts w:ascii="Times New Roman" w:hAnsi="Times New Roman" w:cs="Times New Roman"/>
           <w:sz w:val="28"/>
           <w:szCs w:val="28"/>
-          <w:lang w:val="en-US"/>
-        </w:rPr>
-        <w:t>XML</w:t>
-      </w:r>
-      <w:r>
-        <w:rPr>
-          <w:rFonts w:ascii="Times New Roman" w:hAnsi="Times New Roman" w:cs="Times New Roman"/>
-          <w:sz w:val="28"/>
-          <w:szCs w:val="28"/>
-        </w:rPr>
-        <w:t xml:space="preserve"> </w:t>
-      </w:r>
-      <w:r>
-        <w:rPr>
-          <w:rFonts w:ascii="Times New Roman" w:hAnsi="Times New Roman" w:cs="Times New Roman"/>
-          <w:sz w:val="28"/>
-          <w:szCs w:val="28"/>
         </w:rPr>
         <w:t>разметка показана на рисунке 1.2.</w:t>
       </w:r>
@@ -712,6 +703,7 @@
       <w:r>
         <w:rPr>
           <w:rFonts w:ascii="Times New Roman" w:hAnsi="Times New Roman" w:cs="Times New Roman"/>
+          <w:noProof/>
           <w:sz w:val="28"/>
           <w:szCs w:val="28"/>
         </w:rPr>
@@ -763,16 +755,32 @@
           <w:rFonts w:ascii="Times New Roman" w:hAnsi="Times New Roman" w:cs="Times New Roman"/>
           <w:sz w:val="28"/>
           <w:szCs w:val="28"/>
+        </w:rPr>
+      </w:pPr>
+      <w:r>
+        <w:rPr>
+          <w:rFonts w:ascii="Times New Roman" w:hAnsi="Times New Roman" w:cs="Times New Roman"/>
+          <w:sz w:val="28"/>
+          <w:szCs w:val="28"/>
+        </w:rPr>
+        <w:t xml:space="preserve">Рисунок 1.2 – Содержимое файла </w:t>
+      </w:r>
+      <w:r>
+        <w:rPr>
+          <w:rFonts w:ascii="Times New Roman" w:hAnsi="Times New Roman" w:cs="Times New Roman"/>
+          <w:sz w:val="28"/>
+          <w:szCs w:val="28"/>
           <w:lang w:val="en-US"/>
         </w:rPr>
-      </w:pPr>
-      <w:r>
-        <w:rPr>
-          <w:rFonts w:ascii="Times New Roman" w:hAnsi="Times New Roman" w:cs="Times New Roman"/>
-          <w:sz w:val="28"/>
-          <w:szCs w:val="28"/>
-        </w:rPr>
-        <w:t xml:space="preserve">Рисунок 1.2 – Содержимое файла </w:t>
+        <w:t>activity</w:t>
+      </w:r>
+      <w:r>
+        <w:rPr>
+          <w:rFonts w:ascii="Times New Roman" w:hAnsi="Times New Roman" w:cs="Times New Roman"/>
+          <w:sz w:val="28"/>
+          <w:szCs w:val="28"/>
+        </w:rPr>
+        <w:t>_</w:t>
       </w:r>
       <w:r>
         <w:rPr>
@@ -781,15 +789,15 @@
           <w:szCs w:val="28"/>
           <w:lang w:val="en-US"/>
         </w:rPr>
-        <w:t>activity</w:t>
-      </w:r>
-      <w:r>
-        <w:rPr>
-          <w:rFonts w:ascii="Times New Roman" w:hAnsi="Times New Roman" w:cs="Times New Roman"/>
-          <w:sz w:val="28"/>
-          <w:szCs w:val="28"/>
-        </w:rPr>
-        <w:t>_</w:t>
+        <w:t>main</w:t>
+      </w:r>
+      <w:r>
+        <w:rPr>
+          <w:rFonts w:ascii="Times New Roman" w:hAnsi="Times New Roman" w:cs="Times New Roman"/>
+          <w:sz w:val="28"/>
+          <w:szCs w:val="28"/>
+        </w:rPr>
+        <w:t>.</w:t>
       </w:r>
       <w:r>
         <w:rPr>
@@ -798,23 +806,6 @@
           <w:szCs w:val="28"/>
           <w:lang w:val="en-US"/>
         </w:rPr>
-        <w:t>main</w:t>
-      </w:r>
-      <w:r>
-        <w:rPr>
-          <w:rFonts w:ascii="Times New Roman" w:hAnsi="Times New Roman" w:cs="Times New Roman"/>
-          <w:sz w:val="28"/>
-          <w:szCs w:val="28"/>
-        </w:rPr>
-        <w:t>.</w:t>
-      </w:r>
-      <w:r>
-        <w:rPr>
-          <w:rFonts w:ascii="Times New Roman" w:hAnsi="Times New Roman" w:cs="Times New Roman"/>
-          <w:sz w:val="28"/>
-          <w:szCs w:val="28"/>
-          <w:lang w:val="en-US"/>
-        </w:rPr>
         <w:t>xml</w:t>
       </w:r>
     </w:p>
@@ -890,6 +881,7 @@
       <w:r>
         <w:rPr>
           <w:rFonts w:ascii="Times New Roman" w:hAnsi="Times New Roman" w:cs="Times New Roman"/>
+          <w:noProof/>
           <w:sz w:val="28"/>
           <w:szCs w:val="28"/>
         </w:rPr>
@@ -1015,6 +1007,7 @@
       <w:r>
         <w:rPr>
           <w:rFonts w:ascii="Times New Roman" w:hAnsi="Times New Roman" w:cs="Times New Roman"/>
+          <w:noProof/>
           <w:sz w:val="28"/>
           <w:szCs w:val="28"/>
         </w:rPr>
@@ -1262,6 +1255,7 @@
       <w:r>
         <w:rPr>
           <w:rFonts w:ascii="Times New Roman" w:hAnsi="Times New Roman" w:cs="Times New Roman"/>
+          <w:noProof/>
           <w:sz w:val="28"/>
           <w:szCs w:val="28"/>
         </w:rPr>
@@ -1427,23 +1421,13 @@
         <w:t xml:space="preserve">Ключевым классом здесь является </w:t>
       </w:r>
       <w:proofErr w:type="spellStart"/>
-      <w:proofErr w:type="gramStart"/>
-      <w:r>
-        <w:rPr>
-          <w:rFonts w:ascii="Times New Roman" w:hAnsi="Times New Roman" w:cs="Times New Roman"/>
-          <w:sz w:val="28"/>
-          <w:szCs w:val="28"/>
-        </w:rPr>
-        <w:t>java.util</w:t>
-      </w:r>
-      <w:proofErr w:type="gramEnd"/>
-      <w:r>
-        <w:rPr>
-          <w:rFonts w:ascii="Times New Roman" w:hAnsi="Times New Roman" w:cs="Times New Roman"/>
-          <w:sz w:val="28"/>
-          <w:szCs w:val="28"/>
-        </w:rPr>
-        <w:t>.Calendar</w:t>
+      <w:r>
+        <w:rPr>
+          <w:rFonts w:ascii="Times New Roman" w:hAnsi="Times New Roman" w:cs="Times New Roman"/>
+          <w:sz w:val="28"/>
+          <w:szCs w:val="28"/>
+        </w:rPr>
+        <w:t>java.util.Calendar</w:t>
       </w:r>
       <w:proofErr w:type="spellEnd"/>
       <w:r>
@@ -1473,7 +1457,6 @@
         <w:t xml:space="preserve"> Java. В методе </w:t>
       </w:r>
       <w:proofErr w:type="spellStart"/>
-      <w:proofErr w:type="gramStart"/>
       <w:r>
         <w:rPr>
           <w:rFonts w:ascii="Times New Roman" w:hAnsi="Times New Roman" w:cs="Times New Roman"/>
@@ -1489,16 +1472,7 @@
           <w:sz w:val="28"/>
           <w:szCs w:val="28"/>
         </w:rPr>
-        <w:t>(</w:t>
-      </w:r>
-      <w:proofErr w:type="gramEnd"/>
-      <w:r>
-        <w:rPr>
-          <w:rFonts w:ascii="Times New Roman" w:hAnsi="Times New Roman" w:cs="Times New Roman"/>
-          <w:sz w:val="28"/>
-          <w:szCs w:val="28"/>
-        </w:rPr>
-        <w:t xml:space="preserve">) получаем из экземпляра этого класса количество миллисекунд </w:t>
+        <w:t xml:space="preserve">() получаем из экземпляра этого класса количество миллисекунд </w:t>
       </w:r>
       <w:proofErr w:type="spellStart"/>
       <w:r>
@@ -1539,7 +1513,6 @@
         <w:t xml:space="preserve">Метод </w:t>
       </w:r>
       <w:proofErr w:type="spellStart"/>
-      <w:proofErr w:type="gramStart"/>
       <w:r>
         <w:rPr>
           <w:rFonts w:ascii="Times New Roman" w:hAnsi="Times New Roman" w:cs="Times New Roman"/>
@@ -1555,16 +1528,7 @@
           <w:sz w:val="28"/>
           <w:szCs w:val="28"/>
         </w:rPr>
-        <w:t>(</w:t>
-      </w:r>
-      <w:proofErr w:type="gramEnd"/>
-      <w:r>
-        <w:rPr>
-          <w:rFonts w:ascii="Times New Roman" w:hAnsi="Times New Roman" w:cs="Times New Roman"/>
-          <w:sz w:val="28"/>
-          <w:szCs w:val="28"/>
-        </w:rPr>
-        <w:t xml:space="preserve">), вызываемый по нажатию на кнопку, отображает окно для выбора даты. При создании окна его объекту передается обработчик выбора даты </w:t>
+        <w:t xml:space="preserve">(), вызываемый по нажатию на кнопку, отображает окно для выбора даты. При создании окна его объекту передается обработчик выбора даты </w:t>
       </w:r>
       <w:proofErr w:type="spellStart"/>
       <w:r>
@@ -1600,6 +1564,7 @@
       <w:r>
         <w:rPr>
           <w:rFonts w:ascii="Times New Roman" w:hAnsi="Times New Roman" w:cs="Times New Roman"/>
+          <w:noProof/>
           <w:sz w:val="28"/>
           <w:szCs w:val="28"/>
         </w:rPr>
@@ -1651,18 +1616,35 @@
           <w:rFonts w:ascii="Times New Roman" w:hAnsi="Times New Roman" w:cs="Times New Roman"/>
           <w:sz w:val="28"/>
           <w:szCs w:val="28"/>
+        </w:rPr>
+      </w:pPr>
+      <w:r>
+        <w:rPr>
+          <w:rFonts w:ascii="Times New Roman" w:hAnsi="Times New Roman" w:cs="Times New Roman"/>
+          <w:sz w:val="28"/>
+          <w:szCs w:val="28"/>
+        </w:rPr>
+        <w:t xml:space="preserve">Рисунок 2.2 – Часть методов реализованных в </w:t>
+      </w:r>
+      <w:proofErr w:type="spellStart"/>
+      <w:r>
+        <w:rPr>
+          <w:rFonts w:ascii="Times New Roman" w:hAnsi="Times New Roman" w:cs="Times New Roman"/>
+          <w:sz w:val="28"/>
+          <w:szCs w:val="28"/>
           <w:lang w:val="en-US"/>
         </w:rPr>
-      </w:pPr>
-      <w:r>
-        <w:rPr>
-          <w:rFonts w:ascii="Times New Roman" w:hAnsi="Times New Roman" w:cs="Times New Roman"/>
-          <w:sz w:val="28"/>
-          <w:szCs w:val="28"/>
-        </w:rPr>
-        <w:t xml:space="preserve">Рисунок 2.2 – Часть методов реализованных в </w:t>
-      </w:r>
-      <w:proofErr w:type="spellStart"/>
+        <w:t>MainActivity</w:t>
+      </w:r>
+      <w:proofErr w:type="spellEnd"/>
+      <w:r>
+        <w:rPr>
+          <w:rFonts w:ascii="Times New Roman" w:hAnsi="Times New Roman" w:cs="Times New Roman"/>
+          <w:sz w:val="28"/>
+          <w:szCs w:val="28"/>
+        </w:rPr>
+        <w:t>.</w:t>
+      </w:r>
       <w:r>
         <w:rPr>
           <w:rFonts w:ascii="Times New Roman" w:hAnsi="Times New Roman" w:cs="Times New Roman"/>
@@ -1670,9 +1652,57 @@
           <w:szCs w:val="28"/>
           <w:lang w:val="en-US"/>
         </w:rPr>
-        <w:t>MainActivity</w:t>
-      </w:r>
-      <w:proofErr w:type="spellEnd"/>
+        <w:t>java</w:t>
+      </w:r>
+    </w:p>
+    <w:p>
+      <w:pPr>
+        <w:pStyle w:val="a3"/>
+        <w:spacing w:after="0" w:line="240" w:lineRule="auto"/>
+        <w:ind w:left="0"/>
+        <w:jc w:val="center"/>
+        <w:rPr>
+          <w:rFonts w:ascii="Times New Roman" w:hAnsi="Times New Roman" w:cs="Times New Roman"/>
+          <w:sz w:val="28"/>
+          <w:szCs w:val="28"/>
+        </w:rPr>
+      </w:pPr>
+    </w:p>
+    <w:p>
+      <w:pPr>
+        <w:pStyle w:val="a3"/>
+        <w:spacing w:after="0" w:line="360" w:lineRule="auto"/>
+        <w:ind w:left="0"/>
+        <w:rPr>
+          <w:rFonts w:ascii="Times New Roman" w:hAnsi="Times New Roman" w:cs="Times New Roman"/>
+          <w:sz w:val="28"/>
+          <w:szCs w:val="28"/>
+        </w:rPr>
+      </w:pPr>
+      <w:r>
+        <w:rPr>
+          <w:rFonts w:ascii="Times New Roman" w:hAnsi="Times New Roman" w:cs="Times New Roman"/>
+          <w:sz w:val="28"/>
+          <w:szCs w:val="28"/>
+        </w:rPr>
+        <w:t>Запустим наше приложение чтобы убедиться в его работоспособности</w:t>
+      </w:r>
+      <w:r>
+        <w:rPr>
+          <w:rFonts w:ascii="Times New Roman" w:hAnsi="Times New Roman" w:cs="Times New Roman"/>
+          <w:sz w:val="28"/>
+          <w:szCs w:val="28"/>
+        </w:rPr>
+        <w:t xml:space="preserve">. Приложение, запущенное на эмуляторе предоставлено на рисунке </w:t>
+      </w:r>
+      <w:r>
+        <w:rPr>
+          <w:rFonts w:ascii="Times New Roman" w:hAnsi="Times New Roman" w:cs="Times New Roman"/>
+          <w:sz w:val="28"/>
+          <w:szCs w:val="28"/>
+        </w:rPr>
+        <w:t>2</w:t>
+      </w:r>
       <w:r>
         <w:rPr>
           <w:rFonts w:ascii="Times New Roman" w:hAnsi="Times New Roman" w:cs="Times New Roman"/>
@@ -1686,58 +1716,8 @@
           <w:rFonts w:ascii="Times New Roman" w:hAnsi="Times New Roman" w:cs="Times New Roman"/>
           <w:sz w:val="28"/>
           <w:szCs w:val="28"/>
-          <w:lang w:val="en-US"/>
-        </w:rPr>
-        <w:t>java</w:t>
-      </w:r>
-    </w:p>
-    <w:p>
-      <w:pPr>
-        <w:pStyle w:val="a3"/>
-        <w:spacing w:after="0" w:line="240" w:lineRule="auto"/>
-        <w:ind w:left="0"/>
-        <w:jc w:val="center"/>
-        <w:rPr>
-          <w:rFonts w:ascii="Times New Roman" w:hAnsi="Times New Roman" w:cs="Times New Roman"/>
-          <w:sz w:val="28"/>
-          <w:szCs w:val="28"/>
-        </w:rPr>
-      </w:pPr>
-    </w:p>
-    <w:p>
-      <w:pPr>
-        <w:pStyle w:val="a3"/>
-        <w:spacing w:after="0" w:line="360" w:lineRule="auto"/>
-        <w:ind w:left="0"/>
-        <w:rPr>
-          <w:rFonts w:ascii="Times New Roman" w:hAnsi="Times New Roman" w:cs="Times New Roman"/>
-          <w:sz w:val="28"/>
-          <w:szCs w:val="28"/>
-        </w:rPr>
-      </w:pPr>
-      <w:r>
-        <w:rPr>
-          <w:rFonts w:ascii="Times New Roman" w:hAnsi="Times New Roman" w:cs="Times New Roman"/>
-          <w:sz w:val="28"/>
-          <w:szCs w:val="28"/>
-        </w:rPr>
-        <w:t>Запустим наше приложение чтобы убедиться в его работоспособности</w:t>
-      </w:r>
-      <w:r>
-        <w:rPr>
-          <w:rFonts w:ascii="Times New Roman" w:hAnsi="Times New Roman" w:cs="Times New Roman"/>
-          <w:sz w:val="28"/>
-          <w:szCs w:val="28"/>
-        </w:rPr>
-        <w:t xml:space="preserve">. Приложение, запущенное на эмуляторе предоставлено на рисунке </w:t>
-      </w:r>
-      <w:r>
-        <w:rPr>
-          <w:rFonts w:ascii="Times New Roman" w:hAnsi="Times New Roman" w:cs="Times New Roman"/>
-          <w:sz w:val="28"/>
-          <w:szCs w:val="28"/>
-        </w:rPr>
-        <w:t>2</w:t>
+        </w:rPr>
+        <w:t>3</w:t>
       </w:r>
       <w:r>
         <w:rPr>
@@ -1747,38 +1727,23 @@
         </w:rPr>
         <w:t>.</w:t>
       </w:r>
-      <w:r>
-        <w:rPr>
-          <w:rFonts w:ascii="Times New Roman" w:hAnsi="Times New Roman" w:cs="Times New Roman"/>
-          <w:sz w:val="28"/>
-          <w:szCs w:val="28"/>
-        </w:rPr>
-        <w:t>3</w:t>
-      </w:r>
-      <w:r>
-        <w:rPr>
-          <w:rFonts w:ascii="Times New Roman" w:hAnsi="Times New Roman" w:cs="Times New Roman"/>
-          <w:sz w:val="28"/>
-          <w:szCs w:val="28"/>
-        </w:rPr>
-        <w:t>.</w:t>
-      </w:r>
-    </w:p>
-    <w:p>
-      <w:pPr>
-        <w:pStyle w:val="a3"/>
-        <w:spacing w:after="0" w:line="240" w:lineRule="auto"/>
-        <w:ind w:left="0"/>
-        <w:jc w:val="center"/>
-        <w:rPr>
-          <w:rFonts w:ascii="Times New Roman" w:hAnsi="Times New Roman" w:cs="Times New Roman"/>
-          <w:sz w:val="28"/>
-          <w:szCs w:val="28"/>
-        </w:rPr>
-      </w:pPr>
-      <w:r>
-        <w:rPr>
-          <w:rFonts w:ascii="Times New Roman" w:hAnsi="Times New Roman" w:cs="Times New Roman"/>
+    </w:p>
+    <w:p>
+      <w:pPr>
+        <w:pStyle w:val="a3"/>
+        <w:spacing w:after="0" w:line="240" w:lineRule="auto"/>
+        <w:ind w:left="0"/>
+        <w:jc w:val="center"/>
+        <w:rPr>
+          <w:rFonts w:ascii="Times New Roman" w:hAnsi="Times New Roman" w:cs="Times New Roman"/>
+          <w:sz w:val="28"/>
+          <w:szCs w:val="28"/>
+        </w:rPr>
+      </w:pPr>
+      <w:r>
+        <w:rPr>
+          <w:rFonts w:ascii="Times New Roman" w:hAnsi="Times New Roman" w:cs="Times New Roman"/>
+          <w:noProof/>
           <w:sz w:val="28"/>
           <w:szCs w:val="28"/>
         </w:rPr>
@@ -1845,7 +1810,6 @@
           <w:rFonts w:ascii="Times New Roman" w:hAnsi="Times New Roman" w:cs="Times New Roman"/>
           <w:sz w:val="28"/>
           <w:szCs w:val="28"/>
-          <w:lang w:val="en-US"/>
         </w:rPr>
         <w:t>2</w:t>
       </w:r>
@@ -1862,7 +1826,6 @@
           <w:rFonts w:ascii="Times New Roman" w:hAnsi="Times New Roman" w:cs="Times New Roman"/>
           <w:sz w:val="28"/>
           <w:szCs w:val="28"/>
-          <w:lang w:val="en-US"/>
         </w:rPr>
         <w:t>3</w:t>
       </w:r>
@@ -2001,7 +1964,6 @@
         <w:t xml:space="preserve">В листинге 7.6 для создания диалогового окна в методе </w:t>
       </w:r>
       <w:proofErr w:type="spellStart"/>
-      <w:proofErr w:type="gramStart"/>
       <w:r>
         <w:rPr>
           <w:rFonts w:ascii="Times New Roman" w:hAnsi="Times New Roman" w:cs="Times New Roman"/>
@@ -2017,16 +1979,7 @@
           <w:sz w:val="28"/>
           <w:szCs w:val="28"/>
         </w:rPr>
-        <w:t>(</w:t>
-      </w:r>
-      <w:proofErr w:type="gramEnd"/>
-      <w:r>
-        <w:rPr>
-          <w:rFonts w:ascii="Times New Roman" w:hAnsi="Times New Roman" w:cs="Times New Roman"/>
-          <w:sz w:val="28"/>
-          <w:szCs w:val="28"/>
-        </w:rPr>
-        <w:t xml:space="preserve">) применяется класс </w:t>
+        <w:t xml:space="preserve">() применяется класс </w:t>
       </w:r>
       <w:proofErr w:type="spellStart"/>
       <w:r>
@@ -2377,6 +2330,7 @@
       <w:r>
         <w:rPr>
           <w:rFonts w:ascii="Times New Roman" w:hAnsi="Times New Roman" w:cs="Times New Roman"/>
+          <w:noProof/>
           <w:sz w:val="28"/>
           <w:szCs w:val="28"/>
         </w:rPr>
@@ -2427,42 +2381,41 @@
           <w:rFonts w:ascii="Times New Roman" w:hAnsi="Times New Roman" w:cs="Times New Roman"/>
           <w:sz w:val="28"/>
           <w:szCs w:val="28"/>
+        </w:rPr>
+      </w:pPr>
+      <w:r>
+        <w:rPr>
+          <w:rFonts w:ascii="Times New Roman" w:hAnsi="Times New Roman" w:cs="Times New Roman"/>
+          <w:sz w:val="28"/>
+          <w:szCs w:val="28"/>
+        </w:rPr>
+        <w:t xml:space="preserve">Рисунок 3.1 – Содержимое файла </w:t>
+      </w:r>
+      <w:proofErr w:type="spellStart"/>
+      <w:r>
+        <w:rPr>
+          <w:rFonts w:ascii="Times New Roman" w:hAnsi="Times New Roman" w:cs="Times New Roman"/>
+          <w:sz w:val="28"/>
+          <w:szCs w:val="28"/>
+        </w:rPr>
+        <w:t>CustomDialogFragment</w:t>
+      </w:r>
+      <w:proofErr w:type="spellEnd"/>
+      <w:r>
+        <w:rPr>
+          <w:rFonts w:ascii="Times New Roman" w:hAnsi="Times New Roman" w:cs="Times New Roman"/>
+          <w:sz w:val="28"/>
+          <w:szCs w:val="28"/>
+        </w:rPr>
+        <w:t>.</w:t>
+      </w:r>
+      <w:r>
+        <w:rPr>
+          <w:rFonts w:ascii="Times New Roman" w:hAnsi="Times New Roman" w:cs="Times New Roman"/>
+          <w:sz w:val="28"/>
+          <w:szCs w:val="28"/>
           <w:lang w:val="en-US"/>
         </w:rPr>
-      </w:pPr>
-      <w:r>
-        <w:rPr>
-          <w:rFonts w:ascii="Times New Roman" w:hAnsi="Times New Roman" w:cs="Times New Roman"/>
-          <w:sz w:val="28"/>
-          <w:szCs w:val="28"/>
-        </w:rPr>
-        <w:t xml:space="preserve">Рисунок 3.1 – Содержимое файла </w:t>
-      </w:r>
-      <w:proofErr w:type="spellStart"/>
-      <w:r>
-        <w:rPr>
-          <w:rFonts w:ascii="Times New Roman" w:hAnsi="Times New Roman" w:cs="Times New Roman"/>
-          <w:sz w:val="28"/>
-          <w:szCs w:val="28"/>
-        </w:rPr>
-        <w:t>CustomDialogFragment</w:t>
-      </w:r>
-      <w:proofErr w:type="spellEnd"/>
-      <w:r>
-        <w:rPr>
-          <w:rFonts w:ascii="Times New Roman" w:hAnsi="Times New Roman" w:cs="Times New Roman"/>
-          <w:sz w:val="28"/>
-          <w:szCs w:val="28"/>
-        </w:rPr>
-        <w:t>.</w:t>
-      </w:r>
-      <w:r>
-        <w:rPr>
-          <w:rFonts w:ascii="Times New Roman" w:hAnsi="Times New Roman" w:cs="Times New Roman"/>
-          <w:sz w:val="28"/>
-          <w:szCs w:val="28"/>
-          <w:lang w:val="en-US"/>
-        </w:rPr>
         <w:t>java</w:t>
       </w:r>
     </w:p>
@@ -2494,80 +2447,25 @@
           <w:sz w:val="28"/>
           <w:szCs w:val="28"/>
         </w:rPr>
-        <w:t>На рисунке 3.2</w:t>
-      </w:r>
-      <w:r>
-        <w:rPr>
-          <w:rFonts w:ascii="Times New Roman" w:hAnsi="Times New Roman" w:cs="Times New Roman"/>
-          <w:sz w:val="28"/>
-          <w:szCs w:val="28"/>
-        </w:rPr>
-        <w:t xml:space="preserve"> диалоговое окно просто выводит некоторое сообщение.</w:t>
-      </w:r>
-      <w:r>
-        <w:rPr>
-          <w:rFonts w:ascii="Times New Roman" w:hAnsi="Times New Roman" w:cs="Times New Roman"/>
-          <w:sz w:val="28"/>
-          <w:szCs w:val="28"/>
-        </w:rPr>
-        <w:t xml:space="preserve"> </w:t>
-      </w:r>
-      <w:r>
-        <w:rPr>
-          <w:rFonts w:ascii="Times New Roman" w:hAnsi="Times New Roman" w:cs="Times New Roman"/>
-          <w:sz w:val="28"/>
-          <w:szCs w:val="28"/>
-        </w:rPr>
-        <w:t xml:space="preserve">Для вызова этого диалогового окна </w:t>
-      </w:r>
-      <w:r>
-        <w:rPr>
-          <w:rFonts w:ascii="Times New Roman" w:hAnsi="Times New Roman" w:cs="Times New Roman"/>
-          <w:sz w:val="28"/>
-          <w:szCs w:val="28"/>
-        </w:rPr>
-        <w:t xml:space="preserve">нам нужно </w:t>
-      </w:r>
-      <w:r>
-        <w:rPr>
-          <w:rFonts w:ascii="Times New Roman" w:hAnsi="Times New Roman" w:cs="Times New Roman"/>
-          <w:sz w:val="28"/>
-          <w:szCs w:val="28"/>
-        </w:rPr>
-        <w:t>определит</w:t>
-      </w:r>
-      <w:r>
-        <w:rPr>
-          <w:rFonts w:ascii="Times New Roman" w:hAnsi="Times New Roman" w:cs="Times New Roman"/>
-          <w:sz w:val="28"/>
-          <w:szCs w:val="28"/>
-        </w:rPr>
-        <w:t>ь</w:t>
-      </w:r>
-      <w:r>
-        <w:rPr>
-          <w:rFonts w:ascii="Times New Roman" w:hAnsi="Times New Roman" w:cs="Times New Roman"/>
-          <w:sz w:val="28"/>
-          <w:szCs w:val="28"/>
-        </w:rPr>
-        <w:t xml:space="preserve"> кнопку</w:t>
-      </w:r>
-    </w:p>
-    <w:p>
-      <w:pPr>
-        <w:pStyle w:val="a3"/>
-        <w:spacing w:after="0" w:line="240" w:lineRule="auto"/>
-        <w:ind w:left="0"/>
-        <w:jc w:val="center"/>
-        <w:rPr>
-          <w:rFonts w:ascii="Times New Roman" w:hAnsi="Times New Roman" w:cs="Times New Roman"/>
-          <w:sz w:val="28"/>
-          <w:szCs w:val="28"/>
-        </w:rPr>
-      </w:pPr>
-      <w:r>
-        <w:rPr>
-          <w:rFonts w:ascii="Times New Roman" w:hAnsi="Times New Roman" w:cs="Times New Roman"/>
+        <w:t>На рисунке 3.2 диалоговое окно просто выводит некоторое сообщение. Для вызова этого диалогового окна нам нужно определить кнопку</w:t>
+      </w:r>
+    </w:p>
+    <w:p>
+      <w:pPr>
+        <w:pStyle w:val="a3"/>
+        <w:spacing w:after="0" w:line="240" w:lineRule="auto"/>
+        <w:ind w:left="0"/>
+        <w:jc w:val="center"/>
+        <w:rPr>
+          <w:rFonts w:ascii="Times New Roman" w:hAnsi="Times New Roman" w:cs="Times New Roman"/>
+          <w:sz w:val="28"/>
+          <w:szCs w:val="28"/>
+        </w:rPr>
+      </w:pPr>
+      <w:r>
+        <w:rPr>
+          <w:rFonts w:ascii="Times New Roman" w:hAnsi="Times New Roman" w:cs="Times New Roman"/>
+          <w:noProof/>
           <w:sz w:val="28"/>
           <w:szCs w:val="28"/>
         </w:rPr>
@@ -2618,16 +2516,32 @@
           <w:rFonts w:ascii="Times New Roman" w:hAnsi="Times New Roman" w:cs="Times New Roman"/>
           <w:sz w:val="28"/>
           <w:szCs w:val="28"/>
+        </w:rPr>
+      </w:pPr>
+      <w:r>
+        <w:rPr>
+          <w:rFonts w:ascii="Times New Roman" w:hAnsi="Times New Roman" w:cs="Times New Roman"/>
+          <w:sz w:val="28"/>
+          <w:szCs w:val="28"/>
+        </w:rPr>
+        <w:t xml:space="preserve">Рисунок 3.2 – Содержимое файла </w:t>
+      </w:r>
+      <w:r>
+        <w:rPr>
+          <w:rFonts w:ascii="Times New Roman" w:hAnsi="Times New Roman" w:cs="Times New Roman"/>
+          <w:sz w:val="28"/>
+          <w:szCs w:val="28"/>
           <w:lang w:val="en-US"/>
         </w:rPr>
-      </w:pPr>
-      <w:r>
-        <w:rPr>
-          <w:rFonts w:ascii="Times New Roman" w:hAnsi="Times New Roman" w:cs="Times New Roman"/>
-          <w:sz w:val="28"/>
-          <w:szCs w:val="28"/>
-        </w:rPr>
-        <w:t xml:space="preserve">Рисунок 3.2 – Содержимое файла </w:t>
+        <w:t>activity</w:t>
+      </w:r>
+      <w:r>
+        <w:rPr>
+          <w:rFonts w:ascii="Times New Roman" w:hAnsi="Times New Roman" w:cs="Times New Roman"/>
+          <w:sz w:val="28"/>
+          <w:szCs w:val="28"/>
+        </w:rPr>
+        <w:t>_</w:t>
       </w:r>
       <w:r>
         <w:rPr>
@@ -2636,15 +2550,15 @@
           <w:szCs w:val="28"/>
           <w:lang w:val="en-US"/>
         </w:rPr>
-        <w:t>activity</w:t>
-      </w:r>
-      <w:r>
-        <w:rPr>
-          <w:rFonts w:ascii="Times New Roman" w:hAnsi="Times New Roman" w:cs="Times New Roman"/>
-          <w:sz w:val="28"/>
-          <w:szCs w:val="28"/>
-        </w:rPr>
-        <w:t>_</w:t>
+        <w:t>main</w:t>
+      </w:r>
+      <w:r>
+        <w:rPr>
+          <w:rFonts w:ascii="Times New Roman" w:hAnsi="Times New Roman" w:cs="Times New Roman"/>
+          <w:sz w:val="28"/>
+          <w:szCs w:val="28"/>
+        </w:rPr>
+        <w:t>.</w:t>
       </w:r>
       <w:r>
         <w:rPr>
@@ -2653,23 +2567,6 @@
           <w:szCs w:val="28"/>
           <w:lang w:val="en-US"/>
         </w:rPr>
-        <w:t>main</w:t>
-      </w:r>
-      <w:r>
-        <w:rPr>
-          <w:rFonts w:ascii="Times New Roman" w:hAnsi="Times New Roman" w:cs="Times New Roman"/>
-          <w:sz w:val="28"/>
-          <w:szCs w:val="28"/>
-        </w:rPr>
-        <w:t>.</w:t>
-      </w:r>
-      <w:r>
-        <w:rPr>
-          <w:rFonts w:ascii="Times New Roman" w:hAnsi="Times New Roman" w:cs="Times New Roman"/>
-          <w:sz w:val="28"/>
-          <w:szCs w:val="28"/>
-          <w:lang w:val="en-US"/>
-        </w:rPr>
         <w:t>xml</w:t>
       </w:r>
     </w:p>
@@ -2683,7 +2580,6 @@
           <w:rFonts w:ascii="Times New Roman" w:hAnsi="Times New Roman" w:cs="Times New Roman"/>
           <w:sz w:val="28"/>
           <w:szCs w:val="28"/>
-          <w:lang w:val="en-US"/>
         </w:rPr>
       </w:pPr>
     </w:p>
@@ -2795,7 +2691,6 @@
         <w:t xml:space="preserve">, затем у него вызывается метод </w:t>
       </w:r>
       <w:proofErr w:type="spellStart"/>
-      <w:proofErr w:type="gramStart"/>
       <w:r>
         <w:rPr>
           <w:rFonts w:ascii="Times New Roman" w:hAnsi="Times New Roman" w:cs="Times New Roman"/>
@@ -2811,16 +2706,7 @@
           <w:sz w:val="28"/>
           <w:szCs w:val="28"/>
         </w:rPr>
-        <w:t>(</w:t>
-      </w:r>
-      <w:proofErr w:type="gramEnd"/>
-      <w:r>
-        <w:rPr>
-          <w:rFonts w:ascii="Times New Roman" w:hAnsi="Times New Roman" w:cs="Times New Roman"/>
-          <w:sz w:val="28"/>
-          <w:szCs w:val="28"/>
-        </w:rPr>
-        <w:t xml:space="preserve">). В этот метод передается менеджер фрагментов </w:t>
+        <w:t xml:space="preserve">(). В этот метод передается менеджер фрагментов </w:t>
       </w:r>
       <w:proofErr w:type="spellStart"/>
       <w:r>
@@ -2856,6 +2742,7 @@
       <w:r>
         <w:rPr>
           <w:rFonts w:ascii="Times New Roman" w:hAnsi="Times New Roman" w:cs="Times New Roman"/>
+          <w:noProof/>
           <w:sz w:val="28"/>
           <w:szCs w:val="28"/>
         </w:rPr>
@@ -2907,18 +2794,35 @@
           <w:rFonts w:ascii="Times New Roman" w:hAnsi="Times New Roman" w:cs="Times New Roman"/>
           <w:sz w:val="28"/>
           <w:szCs w:val="28"/>
+        </w:rPr>
+      </w:pPr>
+      <w:r>
+        <w:rPr>
+          <w:rFonts w:ascii="Times New Roman" w:hAnsi="Times New Roman" w:cs="Times New Roman"/>
+          <w:sz w:val="28"/>
+          <w:szCs w:val="28"/>
+        </w:rPr>
+        <w:t xml:space="preserve">Рисунок 3.3 – Содержимое файла </w:t>
+      </w:r>
+      <w:proofErr w:type="spellStart"/>
+      <w:r>
+        <w:rPr>
+          <w:rFonts w:ascii="Times New Roman" w:hAnsi="Times New Roman" w:cs="Times New Roman"/>
+          <w:sz w:val="28"/>
+          <w:szCs w:val="28"/>
           <w:lang w:val="en-US"/>
         </w:rPr>
-      </w:pPr>
-      <w:r>
-        <w:rPr>
-          <w:rFonts w:ascii="Times New Roman" w:hAnsi="Times New Roman" w:cs="Times New Roman"/>
-          <w:sz w:val="28"/>
-          <w:szCs w:val="28"/>
-        </w:rPr>
-        <w:t xml:space="preserve">Рисунок 3.3 – Содержимое файла </w:t>
-      </w:r>
-      <w:proofErr w:type="spellStart"/>
+        <w:t>MainActivity</w:t>
+      </w:r>
+      <w:proofErr w:type="spellEnd"/>
+      <w:r>
+        <w:rPr>
+          <w:rFonts w:ascii="Times New Roman" w:hAnsi="Times New Roman" w:cs="Times New Roman"/>
+          <w:sz w:val="28"/>
+          <w:szCs w:val="28"/>
+        </w:rPr>
+        <w:t>.</w:t>
+      </w:r>
       <w:r>
         <w:rPr>
           <w:rFonts w:ascii="Times New Roman" w:hAnsi="Times New Roman" w:cs="Times New Roman"/>
@@ -2926,24 +2830,6 @@
           <w:szCs w:val="28"/>
           <w:lang w:val="en-US"/>
         </w:rPr>
-        <w:t>MainActivity</w:t>
-      </w:r>
-      <w:proofErr w:type="spellEnd"/>
-      <w:r>
-        <w:rPr>
-          <w:rFonts w:ascii="Times New Roman" w:hAnsi="Times New Roman" w:cs="Times New Roman"/>
-          <w:sz w:val="28"/>
-          <w:szCs w:val="28"/>
-        </w:rPr>
-        <w:t>.</w:t>
-      </w:r>
-      <w:r>
-        <w:rPr>
-          <w:rFonts w:ascii="Times New Roman" w:hAnsi="Times New Roman" w:cs="Times New Roman"/>
-          <w:sz w:val="28"/>
-          <w:szCs w:val="28"/>
-          <w:lang w:val="en-US"/>
-        </w:rPr>
         <w:t>java</w:t>
       </w:r>
     </w:p>
@@ -2957,7 +2843,6 @@
           <w:rFonts w:ascii="Times New Roman" w:hAnsi="Times New Roman" w:cs="Times New Roman"/>
           <w:sz w:val="28"/>
           <w:szCs w:val="28"/>
-          <w:lang w:val="en-US"/>
         </w:rPr>
       </w:pPr>
     </w:p>
@@ -3020,6 +2905,7 @@
       <w:r>
         <w:rPr>
           <w:rFonts w:ascii="Times New Roman" w:hAnsi="Times New Roman" w:cs="Times New Roman"/>
+          <w:noProof/>
           <w:sz w:val="28"/>
           <w:szCs w:val="28"/>
         </w:rPr>
@@ -3078,39 +2964,7 @@
           <w:sz w:val="28"/>
           <w:szCs w:val="28"/>
         </w:rPr>
-        <w:t xml:space="preserve">Рисунок </w:t>
-      </w:r>
-      <w:r>
-        <w:rPr>
-          <w:rFonts w:ascii="Times New Roman" w:hAnsi="Times New Roman" w:cs="Times New Roman"/>
-          <w:sz w:val="28"/>
-          <w:szCs w:val="28"/>
-        </w:rPr>
-        <w:t>3</w:t>
-      </w:r>
-      <w:r>
-        <w:rPr>
-          <w:rFonts w:ascii="Times New Roman" w:hAnsi="Times New Roman" w:cs="Times New Roman"/>
-          <w:sz w:val="28"/>
-          <w:szCs w:val="28"/>
-        </w:rPr>
-        <w:t>.</w:t>
-      </w:r>
-      <w:r>
-        <w:rPr>
-          <w:rFonts w:ascii="Times New Roman" w:hAnsi="Times New Roman" w:cs="Times New Roman"/>
-          <w:sz w:val="28"/>
-          <w:szCs w:val="28"/>
-        </w:rPr>
-        <w:t>4</w:t>
-      </w:r>
-      <w:r>
-        <w:rPr>
-          <w:rFonts w:ascii="Times New Roman" w:hAnsi="Times New Roman" w:cs="Times New Roman"/>
-          <w:sz w:val="28"/>
-          <w:szCs w:val="28"/>
-        </w:rPr>
-        <w:t xml:space="preserve"> – Приложение запущенное на эмуляторе</w:t>
+        <w:t>Рисунок 3.4 – Приложение запущенное на эмуляторе</w:t>
       </w:r>
     </w:p>
     <w:p>
@@ -3176,7 +3030,6 @@
         <w:t xml:space="preserve"> диалоговое окно, для этого отредактируйте код метода </w:t>
       </w:r>
       <w:proofErr w:type="spellStart"/>
-      <w:proofErr w:type="gramStart"/>
       <w:r>
         <w:rPr>
           <w:rFonts w:ascii="Times New Roman" w:hAnsi="Times New Roman" w:cs="Times New Roman"/>
@@ -3192,16 +3045,7 @@
           <w:sz w:val="28"/>
           <w:szCs w:val="28"/>
         </w:rPr>
-        <w:t>(</w:t>
-      </w:r>
-      <w:proofErr w:type="gramEnd"/>
-      <w:r>
-        <w:rPr>
-          <w:rFonts w:ascii="Times New Roman" w:hAnsi="Times New Roman" w:cs="Times New Roman"/>
-          <w:sz w:val="28"/>
-          <w:szCs w:val="28"/>
-        </w:rPr>
-        <w:t>) в классе фрагмента</w:t>
+        <w:t>() в классе фрагмента</w:t>
       </w:r>
       <w:r>
         <w:rPr>
@@ -3235,6 +3079,7 @@
       <w:r>
         <w:rPr>
           <w:rFonts w:ascii="Times New Roman" w:hAnsi="Times New Roman" w:cs="Times New Roman"/>
+          <w:noProof/>
           <w:sz w:val="28"/>
           <w:szCs w:val="28"/>
           <w:lang w:val="en-US"/>
@@ -3285,42 +3130,41 @@
           <w:rFonts w:ascii="Times New Roman" w:hAnsi="Times New Roman" w:cs="Times New Roman"/>
           <w:sz w:val="28"/>
           <w:szCs w:val="28"/>
+        </w:rPr>
+      </w:pPr>
+      <w:r>
+        <w:rPr>
+          <w:rFonts w:ascii="Times New Roman" w:hAnsi="Times New Roman" w:cs="Times New Roman"/>
+          <w:sz w:val="28"/>
+          <w:szCs w:val="28"/>
+        </w:rPr>
+        <w:t xml:space="preserve">Рисунок 3.5 – Изменение метода в файле </w:t>
+      </w:r>
+      <w:proofErr w:type="spellStart"/>
+      <w:r>
+        <w:rPr>
+          <w:rFonts w:ascii="Times New Roman" w:hAnsi="Times New Roman" w:cs="Times New Roman"/>
+          <w:sz w:val="28"/>
+          <w:szCs w:val="28"/>
+        </w:rPr>
+        <w:t>CustomDialogFragment</w:t>
+      </w:r>
+      <w:proofErr w:type="spellEnd"/>
+      <w:r>
+        <w:rPr>
+          <w:rFonts w:ascii="Times New Roman" w:hAnsi="Times New Roman" w:cs="Times New Roman"/>
+          <w:sz w:val="28"/>
+          <w:szCs w:val="28"/>
+        </w:rPr>
+        <w:t>.</w:t>
+      </w:r>
+      <w:r>
+        <w:rPr>
+          <w:rFonts w:ascii="Times New Roman" w:hAnsi="Times New Roman" w:cs="Times New Roman"/>
+          <w:sz w:val="28"/>
+          <w:szCs w:val="28"/>
           <w:lang w:val="en-US"/>
         </w:rPr>
-      </w:pPr>
-      <w:r>
-        <w:rPr>
-          <w:rFonts w:ascii="Times New Roman" w:hAnsi="Times New Roman" w:cs="Times New Roman"/>
-          <w:sz w:val="28"/>
-          <w:szCs w:val="28"/>
-        </w:rPr>
-        <w:t xml:space="preserve">Рисунок 3.5 – Изменение метода в файле </w:t>
-      </w:r>
-      <w:proofErr w:type="spellStart"/>
-      <w:r>
-        <w:rPr>
-          <w:rFonts w:ascii="Times New Roman" w:hAnsi="Times New Roman" w:cs="Times New Roman"/>
-          <w:sz w:val="28"/>
-          <w:szCs w:val="28"/>
-        </w:rPr>
-        <w:t>CustomDialogFragment</w:t>
-      </w:r>
-      <w:proofErr w:type="spellEnd"/>
-      <w:r>
-        <w:rPr>
-          <w:rFonts w:ascii="Times New Roman" w:hAnsi="Times New Roman" w:cs="Times New Roman"/>
-          <w:sz w:val="28"/>
-          <w:szCs w:val="28"/>
-        </w:rPr>
-        <w:t>.</w:t>
-      </w:r>
-      <w:r>
-        <w:rPr>
-          <w:rFonts w:ascii="Times New Roman" w:hAnsi="Times New Roman" w:cs="Times New Roman"/>
-          <w:sz w:val="28"/>
-          <w:szCs w:val="28"/>
-          <w:lang w:val="en-US"/>
-        </w:rPr>
         <w:t>java</w:t>
       </w:r>
     </w:p>
@@ -3333,7 +3177,6 @@
           <w:rFonts w:ascii="Times New Roman" w:hAnsi="Times New Roman" w:cs="Times New Roman"/>
           <w:sz w:val="28"/>
           <w:szCs w:val="28"/>
-          <w:lang w:val="en-US"/>
         </w:rPr>
       </w:pPr>
     </w:p>
@@ -3356,7 +3199,6 @@
         <w:t xml:space="preserve">Метод </w:t>
       </w:r>
       <w:proofErr w:type="spellStart"/>
-      <w:proofErr w:type="gramStart"/>
       <w:r>
         <w:rPr>
           <w:rFonts w:ascii="Times New Roman" w:hAnsi="Times New Roman" w:cs="Times New Roman"/>
@@ -3372,16 +3214,7 @@
           <w:sz w:val="28"/>
           <w:szCs w:val="28"/>
         </w:rPr>
-        <w:t>(</w:t>
-      </w:r>
-      <w:proofErr w:type="gramEnd"/>
-      <w:r>
-        <w:rPr>
-          <w:rFonts w:ascii="Times New Roman" w:hAnsi="Times New Roman" w:cs="Times New Roman"/>
-          <w:sz w:val="28"/>
-          <w:szCs w:val="28"/>
-        </w:rPr>
-        <w:t xml:space="preserve">) устанавливает в качестве интерфейса окна новый </w:t>
+        <w:t xml:space="preserve">() устанавливает в качестве интерфейса окна новый </w:t>
       </w:r>
       <w:proofErr w:type="spellStart"/>
       <w:r>
@@ -3532,6 +3365,7 @@
       <w:r>
         <w:rPr>
           <w:rFonts w:ascii="Times New Roman" w:hAnsi="Times New Roman" w:cs="Times New Roman"/>
+          <w:noProof/>
           <w:sz w:val="28"/>
           <w:szCs w:val="28"/>
         </w:rPr>
@@ -3687,6 +3521,7 @@
       <w:r>
         <w:rPr>
           <w:rFonts w:ascii="Times New Roman" w:hAnsi="Times New Roman" w:cs="Times New Roman"/>
+          <w:noProof/>
           <w:sz w:val="28"/>
           <w:szCs w:val="28"/>
         </w:rPr>
@@ -3746,23 +3581,7 @@
           <w:sz w:val="28"/>
           <w:szCs w:val="28"/>
         </w:rPr>
-        <w:t>Рисунок 3.</w:t>
-      </w:r>
-      <w:r>
-        <w:rPr>
-          <w:rFonts w:ascii="Times New Roman" w:hAnsi="Times New Roman" w:cs="Times New Roman"/>
-          <w:sz w:val="28"/>
-          <w:szCs w:val="28"/>
-        </w:rPr>
-        <w:t>7</w:t>
-      </w:r>
-      <w:r>
-        <w:rPr>
-          <w:rFonts w:ascii="Times New Roman" w:hAnsi="Times New Roman" w:cs="Times New Roman"/>
-          <w:sz w:val="28"/>
-          <w:szCs w:val="28"/>
-        </w:rPr>
-        <w:t xml:space="preserve"> – Приложение запущенное на эмуляторе</w:t>
+        <w:t>Рисунок 3.7 – Приложение запущенное на эмуляторе</w:t>
       </w:r>
     </w:p>
     <w:p>
@@ -3985,6 +3804,7 @@
       <w:r>
         <w:rPr>
           <w:rFonts w:ascii="Times New Roman" w:hAnsi="Times New Roman" w:cs="Times New Roman"/>
+          <w:noProof/>
           <w:sz w:val="28"/>
           <w:szCs w:val="28"/>
         </w:rPr>
@@ -4036,16 +3856,32 @@
           <w:rFonts w:ascii="Times New Roman" w:hAnsi="Times New Roman" w:cs="Times New Roman"/>
           <w:sz w:val="28"/>
           <w:szCs w:val="28"/>
+        </w:rPr>
+      </w:pPr>
+      <w:r>
+        <w:rPr>
+          <w:rFonts w:ascii="Times New Roman" w:hAnsi="Times New Roman" w:cs="Times New Roman"/>
+          <w:sz w:val="28"/>
+          <w:szCs w:val="28"/>
+        </w:rPr>
+        <w:t xml:space="preserve">Рисунок 4.1 – Содержимое файла </w:t>
+      </w:r>
+      <w:r>
+        <w:rPr>
+          <w:rFonts w:ascii="Times New Roman" w:hAnsi="Times New Roman" w:cs="Times New Roman"/>
+          <w:sz w:val="28"/>
+          <w:szCs w:val="28"/>
           <w:lang w:val="en-US"/>
         </w:rPr>
-      </w:pPr>
-      <w:r>
-        <w:rPr>
-          <w:rFonts w:ascii="Times New Roman" w:hAnsi="Times New Roman" w:cs="Times New Roman"/>
-          <w:sz w:val="28"/>
-          <w:szCs w:val="28"/>
-        </w:rPr>
-        <w:t xml:space="preserve">Рисунок 4.1 – Содержимое файла </w:t>
+        <w:t>activity</w:t>
+      </w:r>
+      <w:r>
+        <w:rPr>
+          <w:rFonts w:ascii="Times New Roman" w:hAnsi="Times New Roman" w:cs="Times New Roman"/>
+          <w:sz w:val="28"/>
+          <w:szCs w:val="28"/>
+        </w:rPr>
+        <w:t>_</w:t>
       </w:r>
       <w:r>
         <w:rPr>
@@ -4054,15 +3890,15 @@
           <w:szCs w:val="28"/>
           <w:lang w:val="en-US"/>
         </w:rPr>
-        <w:t>activity</w:t>
-      </w:r>
-      <w:r>
-        <w:rPr>
-          <w:rFonts w:ascii="Times New Roman" w:hAnsi="Times New Roman" w:cs="Times New Roman"/>
-          <w:sz w:val="28"/>
-          <w:szCs w:val="28"/>
-        </w:rPr>
-        <w:t>_</w:t>
+        <w:t>main</w:t>
+      </w:r>
+      <w:r>
+        <w:rPr>
+          <w:rFonts w:ascii="Times New Roman" w:hAnsi="Times New Roman" w:cs="Times New Roman"/>
+          <w:sz w:val="28"/>
+          <w:szCs w:val="28"/>
+        </w:rPr>
+        <w:t>.</w:t>
       </w:r>
       <w:r>
         <w:rPr>
@@ -4071,23 +3907,6 @@
           <w:szCs w:val="28"/>
           <w:lang w:val="en-US"/>
         </w:rPr>
-        <w:t>main</w:t>
-      </w:r>
-      <w:r>
-        <w:rPr>
-          <w:rFonts w:ascii="Times New Roman" w:hAnsi="Times New Roman" w:cs="Times New Roman"/>
-          <w:sz w:val="28"/>
-          <w:szCs w:val="28"/>
-        </w:rPr>
-        <w:t>.</w:t>
-      </w:r>
-      <w:r>
-        <w:rPr>
-          <w:rFonts w:ascii="Times New Roman" w:hAnsi="Times New Roman" w:cs="Times New Roman"/>
-          <w:sz w:val="28"/>
-          <w:szCs w:val="28"/>
-          <w:lang w:val="en-US"/>
-        </w:rPr>
         <w:t>xml</w:t>
       </w:r>
     </w:p>
@@ -4101,7 +3920,6 @@
           <w:rFonts w:ascii="Times New Roman" w:hAnsi="Times New Roman" w:cs="Times New Roman"/>
           <w:sz w:val="28"/>
           <w:szCs w:val="28"/>
-          <w:lang w:val="en-US"/>
         </w:rPr>
       </w:pPr>
     </w:p>
@@ -4181,6 +3999,7 @@
       <w:r>
         <w:rPr>
           <w:rFonts w:ascii="Times New Roman" w:hAnsi="Times New Roman" w:cs="Times New Roman"/>
+          <w:noProof/>
           <w:sz w:val="28"/>
           <w:szCs w:val="28"/>
         </w:rPr>
@@ -4230,42 +4049,41 @@
           <w:rFonts w:ascii="Times New Roman" w:hAnsi="Times New Roman" w:cs="Times New Roman"/>
           <w:sz w:val="28"/>
           <w:szCs w:val="28"/>
+        </w:rPr>
+      </w:pPr>
+      <w:r>
+        <w:rPr>
+          <w:rFonts w:ascii="Times New Roman" w:hAnsi="Times New Roman" w:cs="Times New Roman"/>
+          <w:sz w:val="28"/>
+          <w:szCs w:val="28"/>
+        </w:rPr>
+        <w:t xml:space="preserve">Рисунок 4.2 – Содержимое файла </w:t>
+      </w:r>
+      <w:proofErr w:type="spellStart"/>
+      <w:r>
+        <w:rPr>
+          <w:rFonts w:ascii="Times New Roman" w:hAnsi="Times New Roman" w:cs="Times New Roman"/>
+          <w:sz w:val="28"/>
+          <w:szCs w:val="28"/>
+        </w:rPr>
+        <w:t>MainActivity</w:t>
+      </w:r>
+      <w:proofErr w:type="spellEnd"/>
+      <w:r>
+        <w:rPr>
+          <w:rFonts w:ascii="Times New Roman" w:hAnsi="Times New Roman" w:cs="Times New Roman"/>
+          <w:sz w:val="28"/>
+          <w:szCs w:val="28"/>
+        </w:rPr>
+        <w:t>.</w:t>
+      </w:r>
+      <w:r>
+        <w:rPr>
+          <w:rFonts w:ascii="Times New Roman" w:hAnsi="Times New Roman" w:cs="Times New Roman"/>
+          <w:sz w:val="28"/>
+          <w:szCs w:val="28"/>
           <w:lang w:val="en-US"/>
         </w:rPr>
-      </w:pPr>
-      <w:r>
-        <w:rPr>
-          <w:rFonts w:ascii="Times New Roman" w:hAnsi="Times New Roman" w:cs="Times New Roman"/>
-          <w:sz w:val="28"/>
-          <w:szCs w:val="28"/>
-        </w:rPr>
-        <w:t xml:space="preserve">Рисунок 4.2 – Содержимое файла </w:t>
-      </w:r>
-      <w:proofErr w:type="spellStart"/>
-      <w:r>
-        <w:rPr>
-          <w:rFonts w:ascii="Times New Roman" w:hAnsi="Times New Roman" w:cs="Times New Roman"/>
-          <w:sz w:val="28"/>
-          <w:szCs w:val="28"/>
-        </w:rPr>
-        <w:t>MainActivity</w:t>
-      </w:r>
-      <w:proofErr w:type="spellEnd"/>
-      <w:r>
-        <w:rPr>
-          <w:rFonts w:ascii="Times New Roman" w:hAnsi="Times New Roman" w:cs="Times New Roman"/>
-          <w:sz w:val="28"/>
-          <w:szCs w:val="28"/>
-        </w:rPr>
-        <w:t>.</w:t>
-      </w:r>
-      <w:r>
-        <w:rPr>
-          <w:rFonts w:ascii="Times New Roman" w:hAnsi="Times New Roman" w:cs="Times New Roman"/>
-          <w:sz w:val="28"/>
-          <w:szCs w:val="28"/>
-          <w:lang w:val="en-US"/>
-        </w:rPr>
         <w:t>java</w:t>
       </w:r>
     </w:p>
@@ -4278,7 +4096,6 @@
           <w:rFonts w:ascii="Times New Roman" w:hAnsi="Times New Roman" w:cs="Times New Roman"/>
           <w:sz w:val="28"/>
           <w:szCs w:val="28"/>
-          <w:lang w:val="en-US"/>
         </w:rPr>
       </w:pPr>
     </w:p>
@@ -4387,7 +4204,6 @@
         <w:t xml:space="preserve">В этом классе с помощью метода </w:t>
       </w:r>
       <w:proofErr w:type="spellStart"/>
-      <w:proofErr w:type="gramStart"/>
       <w:r>
         <w:rPr>
           <w:rFonts w:ascii="Times New Roman" w:hAnsi="Times New Roman" w:cs="Times New Roman"/>
@@ -4403,16 +4219,7 @@
           <w:sz w:val="28"/>
           <w:szCs w:val="28"/>
         </w:rPr>
-        <w:t>(</w:t>
-      </w:r>
-      <w:proofErr w:type="gramEnd"/>
-      <w:r>
-        <w:rPr>
-          <w:rFonts w:ascii="Times New Roman" w:hAnsi="Times New Roman" w:cs="Times New Roman"/>
-          <w:sz w:val="28"/>
-          <w:szCs w:val="28"/>
-        </w:rPr>
-        <w:t xml:space="preserve">) получаем переданный в </w:t>
+        <w:t xml:space="preserve">() получаем переданный в </w:t>
       </w:r>
       <w:proofErr w:type="spellStart"/>
       <w:r>
@@ -4451,7 +4258,6 @@
         <w:t xml:space="preserve">. И так как была передана строка, то для её извлечения применяется метод </w:t>
       </w:r>
       <w:proofErr w:type="spellStart"/>
-      <w:proofErr w:type="gramStart"/>
       <w:r>
         <w:rPr>
           <w:rFonts w:ascii="Times New Roman" w:hAnsi="Times New Roman" w:cs="Times New Roman"/>
@@ -4467,33 +4273,25 @@
           <w:sz w:val="28"/>
           <w:szCs w:val="28"/>
         </w:rPr>
-        <w:t>(</w:t>
-      </w:r>
-      <w:proofErr w:type="gramEnd"/>
-      <w:r>
-        <w:rPr>
-          <w:rFonts w:ascii="Times New Roman" w:hAnsi="Times New Roman" w:cs="Times New Roman"/>
-          <w:sz w:val="28"/>
-          <w:szCs w:val="28"/>
-        </w:rPr>
-        <w:t>)</w:t>
-      </w:r>
-    </w:p>
-    <w:p>
-      <w:pPr>
-        <w:pStyle w:val="a3"/>
-        <w:spacing w:after="0" w:line="240" w:lineRule="auto"/>
-        <w:ind w:left="0"/>
-        <w:jc w:val="center"/>
-        <w:rPr>
-          <w:rFonts w:ascii="Times New Roman" w:hAnsi="Times New Roman" w:cs="Times New Roman"/>
-          <w:sz w:val="28"/>
-          <w:szCs w:val="28"/>
-        </w:rPr>
-      </w:pPr>
-      <w:r>
-        <w:rPr>
-          <w:rFonts w:ascii="Times New Roman" w:hAnsi="Times New Roman" w:cs="Times New Roman"/>
+        <w:t>()</w:t>
+      </w:r>
+    </w:p>
+    <w:p>
+      <w:pPr>
+        <w:pStyle w:val="a3"/>
+        <w:spacing w:after="0" w:line="240" w:lineRule="auto"/>
+        <w:ind w:left="0"/>
+        <w:jc w:val="center"/>
+        <w:rPr>
+          <w:rFonts w:ascii="Times New Roman" w:hAnsi="Times New Roman" w:cs="Times New Roman"/>
+          <w:sz w:val="28"/>
+          <w:szCs w:val="28"/>
+        </w:rPr>
+      </w:pPr>
+      <w:r>
+        <w:rPr>
+          <w:rFonts w:ascii="Times New Roman" w:hAnsi="Times New Roman" w:cs="Times New Roman"/>
+          <w:noProof/>
           <w:sz w:val="28"/>
           <w:szCs w:val="28"/>
         </w:rPr>
@@ -4544,16 +4342,99 @@
           <w:rFonts w:ascii="Times New Roman" w:hAnsi="Times New Roman" w:cs="Times New Roman"/>
           <w:sz w:val="28"/>
           <w:szCs w:val="28"/>
+        </w:rPr>
+      </w:pPr>
+      <w:r>
+        <w:rPr>
+          <w:rFonts w:ascii="Times New Roman" w:hAnsi="Times New Roman" w:cs="Times New Roman"/>
+          <w:sz w:val="28"/>
+          <w:szCs w:val="28"/>
+        </w:rPr>
+        <w:t xml:space="preserve">Рисунок </w:t>
+      </w:r>
+      <w:r>
+        <w:rPr>
+          <w:rFonts w:ascii="Times New Roman" w:hAnsi="Times New Roman" w:cs="Times New Roman"/>
+          <w:sz w:val="28"/>
+          <w:szCs w:val="28"/>
+        </w:rPr>
+        <w:t>4</w:t>
+      </w:r>
+      <w:r>
+        <w:rPr>
+          <w:rFonts w:ascii="Times New Roman" w:hAnsi="Times New Roman" w:cs="Times New Roman"/>
+          <w:sz w:val="28"/>
+          <w:szCs w:val="28"/>
+        </w:rPr>
+        <w:t xml:space="preserve">.3 – Содержимое файла </w:t>
+      </w:r>
+      <w:proofErr w:type="spellStart"/>
+      <w:r>
+        <w:rPr>
+          <w:rFonts w:ascii="Times New Roman" w:hAnsi="Times New Roman" w:cs="Times New Roman"/>
+          <w:sz w:val="28"/>
+          <w:szCs w:val="28"/>
+        </w:rPr>
+        <w:t>CustomDialogFragment</w:t>
+      </w:r>
+      <w:proofErr w:type="spellEnd"/>
+      <w:r>
+        <w:rPr>
+          <w:rFonts w:ascii="Times New Roman" w:hAnsi="Times New Roman" w:cs="Times New Roman"/>
+          <w:sz w:val="28"/>
+          <w:szCs w:val="28"/>
+        </w:rPr>
+        <w:t>.</w:t>
+      </w:r>
+      <w:r>
+        <w:rPr>
+          <w:rFonts w:ascii="Times New Roman" w:hAnsi="Times New Roman" w:cs="Times New Roman"/>
+          <w:sz w:val="28"/>
+          <w:szCs w:val="28"/>
           <w:lang w:val="en-US"/>
         </w:rPr>
-      </w:pPr>
-      <w:r>
-        <w:rPr>
-          <w:rFonts w:ascii="Times New Roman" w:hAnsi="Times New Roman" w:cs="Times New Roman"/>
-          <w:sz w:val="28"/>
-          <w:szCs w:val="28"/>
-        </w:rPr>
-        <w:t xml:space="preserve">Рисунок </w:t>
+        <w:t>java</w:t>
+      </w:r>
+    </w:p>
+    <w:p>
+      <w:pPr>
+        <w:pStyle w:val="a3"/>
+        <w:spacing w:after="0" w:line="240" w:lineRule="auto"/>
+        <w:ind w:left="0"/>
+        <w:jc w:val="center"/>
+        <w:rPr>
+          <w:rFonts w:ascii="Times New Roman" w:hAnsi="Times New Roman" w:cs="Times New Roman"/>
+          <w:sz w:val="28"/>
+          <w:szCs w:val="28"/>
+        </w:rPr>
+      </w:pPr>
+    </w:p>
+    <w:p>
+      <w:pPr>
+        <w:pStyle w:val="a3"/>
+        <w:spacing w:after="0" w:line="360" w:lineRule="auto"/>
+        <w:ind w:left="0"/>
+        <w:rPr>
+          <w:rFonts w:ascii="Times New Roman" w:hAnsi="Times New Roman" w:cs="Times New Roman"/>
+          <w:sz w:val="28"/>
+          <w:szCs w:val="28"/>
+        </w:rPr>
+      </w:pPr>
+      <w:r>
+        <w:rPr>
+          <w:rFonts w:ascii="Times New Roman" w:hAnsi="Times New Roman" w:cs="Times New Roman"/>
+          <w:sz w:val="28"/>
+          <w:szCs w:val="28"/>
+        </w:rPr>
+        <w:t>Запустим наше приложение чтобы убедиться в его работоспособности</w:t>
+      </w:r>
+      <w:r>
+        <w:rPr>
+          <w:rFonts w:ascii="Times New Roman" w:hAnsi="Times New Roman" w:cs="Times New Roman"/>
+          <w:sz w:val="28"/>
+          <w:szCs w:val="28"/>
+        </w:rPr>
+        <w:t xml:space="preserve">. Приложение, запущенное на эмуляторе предоставлено на рисунке </w:t>
       </w:r>
       <w:r>
         <w:rPr>
@@ -4570,24 +4451,6 @@
           <w:sz w:val="28"/>
           <w:szCs w:val="28"/>
         </w:rPr>
-        <w:t xml:space="preserve">.3 – Содержимое файла </w:t>
-      </w:r>
-      <w:proofErr w:type="spellStart"/>
-      <w:r>
-        <w:rPr>
-          <w:rFonts w:ascii="Times New Roman" w:hAnsi="Times New Roman" w:cs="Times New Roman"/>
-          <w:sz w:val="28"/>
-          <w:szCs w:val="28"/>
-        </w:rPr>
-        <w:t>CustomDialogFragment</w:t>
-      </w:r>
-      <w:proofErr w:type="spellEnd"/>
-      <w:r>
-        <w:rPr>
-          <w:rFonts w:ascii="Times New Roman" w:hAnsi="Times New Roman" w:cs="Times New Roman"/>
-          <w:sz w:val="28"/>
-          <w:szCs w:val="28"/>
-        </w:rPr>
         <w:t>.</w:t>
       </w:r>
       <w:r>
@@ -4597,57 +4460,6 @@
           <w:szCs w:val="28"/>
           <w:lang w:val="en-US"/>
         </w:rPr>
-        <w:t>java</w:t>
-      </w:r>
-    </w:p>
-    <w:p>
-      <w:pPr>
-        <w:pStyle w:val="a3"/>
-        <w:spacing w:after="0" w:line="240" w:lineRule="auto"/>
-        <w:ind w:left="0"/>
-        <w:jc w:val="center"/>
-        <w:rPr>
-          <w:rFonts w:ascii="Times New Roman" w:hAnsi="Times New Roman" w:cs="Times New Roman"/>
-          <w:sz w:val="28"/>
-          <w:szCs w:val="28"/>
-          <w:lang w:val="en-US"/>
-        </w:rPr>
-      </w:pPr>
-    </w:p>
-    <w:p>
-      <w:pPr>
-        <w:pStyle w:val="a3"/>
-        <w:spacing w:after="0" w:line="360" w:lineRule="auto"/>
-        <w:ind w:left="0"/>
-        <w:rPr>
-          <w:rFonts w:ascii="Times New Roman" w:hAnsi="Times New Roman" w:cs="Times New Roman"/>
-          <w:sz w:val="28"/>
-          <w:szCs w:val="28"/>
-        </w:rPr>
-      </w:pPr>
-      <w:r>
-        <w:rPr>
-          <w:rFonts w:ascii="Times New Roman" w:hAnsi="Times New Roman" w:cs="Times New Roman"/>
-          <w:sz w:val="28"/>
-          <w:szCs w:val="28"/>
-        </w:rPr>
-        <w:t>Запустим наше приложение чтобы убедиться в его работоспособности</w:t>
-      </w:r>
-      <w:r>
-        <w:rPr>
-          <w:rFonts w:ascii="Times New Roman" w:hAnsi="Times New Roman" w:cs="Times New Roman"/>
-          <w:sz w:val="28"/>
-          <w:szCs w:val="28"/>
-        </w:rPr>
-        <w:t xml:space="preserve">. Приложение, запущенное на эмуляторе предоставлено на рисунке </w:t>
-      </w:r>
-      <w:r>
-        <w:rPr>
-          <w:rFonts w:ascii="Times New Roman" w:hAnsi="Times New Roman" w:cs="Times New Roman"/>
-          <w:sz w:val="28"/>
-          <w:szCs w:val="28"/>
-          <w:lang w:val="en-US"/>
-        </w:rPr>
         <w:t>4</w:t>
       </w:r>
       <w:r>
@@ -4658,39 +4470,23 @@
         </w:rPr>
         <w:t>.</w:t>
       </w:r>
-      <w:r>
-        <w:rPr>
-          <w:rFonts w:ascii="Times New Roman" w:hAnsi="Times New Roman" w:cs="Times New Roman"/>
-          <w:sz w:val="28"/>
-          <w:szCs w:val="28"/>
-          <w:lang w:val="en-US"/>
-        </w:rPr>
-        <w:t>4</w:t>
-      </w:r>
-      <w:r>
-        <w:rPr>
-          <w:rFonts w:ascii="Times New Roman" w:hAnsi="Times New Roman" w:cs="Times New Roman"/>
-          <w:sz w:val="28"/>
-          <w:szCs w:val="28"/>
-        </w:rPr>
-        <w:t>.</w:t>
-      </w:r>
-    </w:p>
-    <w:p>
-      <w:pPr>
-        <w:pStyle w:val="a3"/>
-        <w:spacing w:after="0" w:line="240" w:lineRule="auto"/>
-        <w:ind w:left="0"/>
-        <w:jc w:val="center"/>
-        <w:rPr>
-          <w:rFonts w:ascii="Times New Roman" w:hAnsi="Times New Roman" w:cs="Times New Roman"/>
-          <w:sz w:val="28"/>
-          <w:szCs w:val="28"/>
-        </w:rPr>
-      </w:pPr>
-      <w:r>
-        <w:rPr>
-          <w:rFonts w:ascii="Times New Roman" w:hAnsi="Times New Roman" w:cs="Times New Roman"/>
+    </w:p>
+    <w:p>
+      <w:pPr>
+        <w:pStyle w:val="a3"/>
+        <w:spacing w:after="0" w:line="240" w:lineRule="auto"/>
+        <w:ind w:left="0"/>
+        <w:jc w:val="center"/>
+        <w:rPr>
+          <w:rFonts w:ascii="Times New Roman" w:hAnsi="Times New Roman" w:cs="Times New Roman"/>
+          <w:sz w:val="28"/>
+          <w:szCs w:val="28"/>
+        </w:rPr>
+      </w:pPr>
+      <w:r>
+        <w:rPr>
+          <w:rFonts w:ascii="Times New Roman" w:hAnsi="Times New Roman" w:cs="Times New Roman"/>
+          <w:noProof/>
           <w:sz w:val="28"/>
           <w:szCs w:val="28"/>
         </w:rPr>
@@ -4930,15 +4726,7 @@
           <w:sz w:val="28"/>
           <w:szCs w:val="28"/>
         </w:rPr>
-        <w:t xml:space="preserve"> </w:t>
-      </w:r>
-      <w:r>
-        <w:rPr>
-          <w:rFonts w:ascii="Times New Roman" w:hAnsi="Times New Roman" w:cs="Times New Roman"/>
-          <w:sz w:val="28"/>
-          <w:szCs w:val="28"/>
-        </w:rPr>
-        <w:t xml:space="preserve">в соответствии с </w:t>
+        <w:t xml:space="preserve"> в соответствии с </w:t>
       </w:r>
       <w:r>
         <w:rPr>
@@ -4967,6 +4755,7 @@
       <w:r>
         <w:rPr>
           <w:rFonts w:ascii="Times New Roman" w:hAnsi="Times New Roman" w:cs="Times New Roman"/>
+          <w:noProof/>
           <w:sz w:val="28"/>
           <w:szCs w:val="28"/>
         </w:rPr>
@@ -5016,42 +4805,41 @@
           <w:rFonts w:ascii="Times New Roman" w:hAnsi="Times New Roman" w:cs="Times New Roman"/>
           <w:sz w:val="28"/>
           <w:szCs w:val="28"/>
+        </w:rPr>
+      </w:pPr>
+      <w:r>
+        <w:rPr>
+          <w:rFonts w:ascii="Times New Roman" w:hAnsi="Times New Roman" w:cs="Times New Roman"/>
+          <w:sz w:val="28"/>
+          <w:szCs w:val="28"/>
+        </w:rPr>
+        <w:t xml:space="preserve">Рисунок 5.1 – Содержимое файла </w:t>
+      </w:r>
+      <w:proofErr w:type="spellStart"/>
+      <w:r>
+        <w:rPr>
+          <w:rFonts w:ascii="Times New Roman" w:hAnsi="Times New Roman" w:cs="Times New Roman"/>
+          <w:sz w:val="28"/>
+          <w:szCs w:val="28"/>
+        </w:rPr>
+        <w:t>Removable</w:t>
+      </w:r>
+      <w:proofErr w:type="spellEnd"/>
+      <w:r>
+        <w:rPr>
+          <w:rFonts w:ascii="Times New Roman" w:hAnsi="Times New Roman" w:cs="Times New Roman"/>
+          <w:sz w:val="28"/>
+          <w:szCs w:val="28"/>
+        </w:rPr>
+        <w:t>.</w:t>
+      </w:r>
+      <w:r>
+        <w:rPr>
+          <w:rFonts w:ascii="Times New Roman" w:hAnsi="Times New Roman" w:cs="Times New Roman"/>
+          <w:sz w:val="28"/>
+          <w:szCs w:val="28"/>
           <w:lang w:val="en-US"/>
         </w:rPr>
-      </w:pPr>
-      <w:r>
-        <w:rPr>
-          <w:rFonts w:ascii="Times New Roman" w:hAnsi="Times New Roman" w:cs="Times New Roman"/>
-          <w:sz w:val="28"/>
-          <w:szCs w:val="28"/>
-        </w:rPr>
-        <w:t xml:space="preserve">Рисунок 5.1 – Содержимое файла </w:t>
-      </w:r>
-      <w:proofErr w:type="spellStart"/>
-      <w:r>
-        <w:rPr>
-          <w:rFonts w:ascii="Times New Roman" w:hAnsi="Times New Roman" w:cs="Times New Roman"/>
-          <w:sz w:val="28"/>
-          <w:szCs w:val="28"/>
-        </w:rPr>
-        <w:t>Removable</w:t>
-      </w:r>
-      <w:proofErr w:type="spellEnd"/>
-      <w:r>
-        <w:rPr>
-          <w:rFonts w:ascii="Times New Roman" w:hAnsi="Times New Roman" w:cs="Times New Roman"/>
-          <w:sz w:val="28"/>
-          <w:szCs w:val="28"/>
-        </w:rPr>
-        <w:t>.</w:t>
-      </w:r>
-      <w:r>
-        <w:rPr>
-          <w:rFonts w:ascii="Times New Roman" w:hAnsi="Times New Roman" w:cs="Times New Roman"/>
-          <w:sz w:val="28"/>
-          <w:szCs w:val="28"/>
-          <w:lang w:val="en-US"/>
-        </w:rPr>
         <w:t>java</w:t>
       </w:r>
     </w:p>
@@ -5064,7 +4852,6 @@
           <w:rFonts w:ascii="Times New Roman" w:hAnsi="Times New Roman" w:cs="Times New Roman"/>
           <w:sz w:val="28"/>
           <w:szCs w:val="28"/>
-          <w:lang w:val="en-US"/>
         </w:rPr>
       </w:pPr>
     </w:p>
@@ -5143,6 +4930,7 @@
       <w:r>
         <w:rPr>
           <w:rFonts w:ascii="Times New Roman" w:hAnsi="Times New Roman" w:cs="Times New Roman"/>
+          <w:noProof/>
           <w:sz w:val="28"/>
           <w:szCs w:val="28"/>
         </w:rPr>
@@ -5193,42 +4981,41 @@
           <w:rFonts w:ascii="Times New Roman" w:hAnsi="Times New Roman" w:cs="Times New Roman"/>
           <w:sz w:val="28"/>
           <w:szCs w:val="28"/>
+        </w:rPr>
+      </w:pPr>
+      <w:r>
+        <w:rPr>
+          <w:rFonts w:ascii="Times New Roman" w:hAnsi="Times New Roman" w:cs="Times New Roman"/>
+          <w:sz w:val="28"/>
+          <w:szCs w:val="28"/>
+        </w:rPr>
+        <w:t xml:space="preserve">Рисунок 5.2 – Содержимое файла </w:t>
+      </w:r>
+      <w:proofErr w:type="spellStart"/>
+      <w:r>
+        <w:rPr>
+          <w:rFonts w:ascii="Times New Roman" w:hAnsi="Times New Roman" w:cs="Times New Roman"/>
+          <w:sz w:val="28"/>
+          <w:szCs w:val="28"/>
+        </w:rPr>
+        <w:t>MainActivity</w:t>
+      </w:r>
+      <w:proofErr w:type="spellEnd"/>
+      <w:r>
+        <w:rPr>
+          <w:rFonts w:ascii="Times New Roman" w:hAnsi="Times New Roman" w:cs="Times New Roman"/>
+          <w:sz w:val="28"/>
+          <w:szCs w:val="28"/>
+        </w:rPr>
+        <w:t>.</w:t>
+      </w:r>
+      <w:r>
+        <w:rPr>
+          <w:rFonts w:ascii="Times New Roman" w:hAnsi="Times New Roman" w:cs="Times New Roman"/>
+          <w:sz w:val="28"/>
+          <w:szCs w:val="28"/>
           <w:lang w:val="en-US"/>
         </w:rPr>
-      </w:pPr>
-      <w:r>
-        <w:rPr>
-          <w:rFonts w:ascii="Times New Roman" w:hAnsi="Times New Roman" w:cs="Times New Roman"/>
-          <w:sz w:val="28"/>
-          <w:szCs w:val="28"/>
-        </w:rPr>
-        <w:t xml:space="preserve">Рисунок 5.2 – Содержимое файла </w:t>
-      </w:r>
-      <w:proofErr w:type="spellStart"/>
-      <w:r>
-        <w:rPr>
-          <w:rFonts w:ascii="Times New Roman" w:hAnsi="Times New Roman" w:cs="Times New Roman"/>
-          <w:sz w:val="28"/>
-          <w:szCs w:val="28"/>
-        </w:rPr>
-        <w:t>MainActivity</w:t>
-      </w:r>
-      <w:proofErr w:type="spellEnd"/>
-      <w:r>
-        <w:rPr>
-          <w:rFonts w:ascii="Times New Roman" w:hAnsi="Times New Roman" w:cs="Times New Roman"/>
-          <w:sz w:val="28"/>
-          <w:szCs w:val="28"/>
-        </w:rPr>
-        <w:t>.</w:t>
-      </w:r>
-      <w:r>
-        <w:rPr>
-          <w:rFonts w:ascii="Times New Roman" w:hAnsi="Times New Roman" w:cs="Times New Roman"/>
-          <w:sz w:val="28"/>
-          <w:szCs w:val="28"/>
-          <w:lang w:val="en-US"/>
-        </w:rPr>
         <w:t>java</w:t>
       </w:r>
     </w:p>
@@ -5241,7 +5028,6 @@
           <w:rFonts w:ascii="Times New Roman" w:hAnsi="Times New Roman" w:cs="Times New Roman"/>
           <w:sz w:val="28"/>
           <w:szCs w:val="28"/>
-          <w:lang w:val="en-US"/>
         </w:rPr>
       </w:pPr>
     </w:p>
@@ -5338,6 +5124,7 @@
       <w:r>
         <w:rPr>
           <w:rFonts w:ascii="Times New Roman" w:hAnsi="Times New Roman" w:cs="Times New Roman"/>
+          <w:noProof/>
           <w:sz w:val="28"/>
           <w:szCs w:val="28"/>
         </w:rPr>
@@ -5388,27 +5175,92 @@
           <w:rFonts w:ascii="Times New Roman" w:hAnsi="Times New Roman" w:cs="Times New Roman"/>
           <w:sz w:val="28"/>
           <w:szCs w:val="28"/>
+        </w:rPr>
+      </w:pPr>
+      <w:r>
+        <w:rPr>
+          <w:rFonts w:ascii="Times New Roman" w:hAnsi="Times New Roman" w:cs="Times New Roman"/>
+          <w:sz w:val="28"/>
+          <w:szCs w:val="28"/>
+        </w:rPr>
+        <w:t xml:space="preserve">Рисунок 5.3 – Содержимое файла </w:t>
+      </w:r>
+      <w:proofErr w:type="spellStart"/>
+      <w:r>
+        <w:rPr>
+          <w:rFonts w:ascii="Times New Roman" w:hAnsi="Times New Roman" w:cs="Times New Roman"/>
+          <w:sz w:val="28"/>
+          <w:szCs w:val="28"/>
+        </w:rPr>
+        <w:t>CustomDialogFragment</w:t>
+      </w:r>
+      <w:proofErr w:type="spellEnd"/>
+      <w:r>
+        <w:rPr>
+          <w:rFonts w:ascii="Times New Roman" w:hAnsi="Times New Roman" w:cs="Times New Roman"/>
+          <w:sz w:val="28"/>
+          <w:szCs w:val="28"/>
+        </w:rPr>
+        <w:t>.</w:t>
+      </w:r>
+      <w:r>
+        <w:rPr>
+          <w:rFonts w:ascii="Times New Roman" w:hAnsi="Times New Roman" w:cs="Times New Roman"/>
+          <w:sz w:val="28"/>
+          <w:szCs w:val="28"/>
           <w:lang w:val="en-US"/>
         </w:rPr>
-      </w:pPr>
-      <w:r>
-        <w:rPr>
-          <w:rFonts w:ascii="Times New Roman" w:hAnsi="Times New Roman" w:cs="Times New Roman"/>
-          <w:sz w:val="28"/>
-          <w:szCs w:val="28"/>
-        </w:rPr>
-        <w:t xml:space="preserve">Рисунок 5.3 – Содержимое файла </w:t>
-      </w:r>
-      <w:proofErr w:type="spellStart"/>
-      <w:r>
-        <w:rPr>
-          <w:rFonts w:ascii="Times New Roman" w:hAnsi="Times New Roman" w:cs="Times New Roman"/>
-          <w:sz w:val="28"/>
-          <w:szCs w:val="28"/>
-        </w:rPr>
-        <w:t>CustomDialogFragment</w:t>
-      </w:r>
-      <w:proofErr w:type="spellEnd"/>
+        <w:t>java</w:t>
+      </w:r>
+    </w:p>
+    <w:p>
+      <w:pPr>
+        <w:spacing w:after="0" w:line="240" w:lineRule="auto"/>
+        <w:ind w:firstLine="708"/>
+        <w:jc w:val="center"/>
+        <w:rPr>
+          <w:rFonts w:ascii="Times New Roman" w:hAnsi="Times New Roman" w:cs="Times New Roman"/>
+          <w:sz w:val="28"/>
+          <w:szCs w:val="28"/>
+        </w:rPr>
+      </w:pPr>
+    </w:p>
+    <w:p>
+      <w:pPr>
+        <w:pStyle w:val="a3"/>
+        <w:spacing w:after="0" w:line="360" w:lineRule="auto"/>
+        <w:ind w:left="0"/>
+        <w:rPr>
+          <w:rFonts w:ascii="Times New Roman" w:hAnsi="Times New Roman" w:cs="Times New Roman"/>
+          <w:sz w:val="28"/>
+          <w:szCs w:val="28"/>
+        </w:rPr>
+      </w:pPr>
+      <w:r>
+        <w:rPr>
+          <w:rFonts w:ascii="Times New Roman" w:hAnsi="Times New Roman" w:cs="Times New Roman"/>
+          <w:sz w:val="28"/>
+          <w:szCs w:val="28"/>
+        </w:rPr>
+        <w:t>Запустим наше приложение чтобы убедиться в его работоспособности</w:t>
+      </w:r>
+      <w:r>
+        <w:rPr>
+          <w:rFonts w:ascii="Times New Roman" w:hAnsi="Times New Roman" w:cs="Times New Roman"/>
+          <w:sz w:val="28"/>
+          <w:szCs w:val="28"/>
+        </w:rPr>
+        <w:t xml:space="preserve">. Приложение, запущенное на эмуляторе предоставлено на рисунке </w:t>
+      </w:r>
+      <w:r>
+        <w:rPr>
+          <w:rFonts w:ascii="Times New Roman" w:hAnsi="Times New Roman" w:cs="Times New Roman"/>
+          <w:sz w:val="28"/>
+          <w:szCs w:val="28"/>
+          <w:lang w:val="en-US"/>
+        </w:rPr>
+        <w:t>5</w:t>
+      </w:r>
       <w:r>
         <w:rPr>
           <w:rFonts w:ascii="Times New Roman" w:hAnsi="Times New Roman" w:cs="Times New Roman"/>
@@ -5422,56 +5274,6 @@
           <w:rFonts w:ascii="Times New Roman" w:hAnsi="Times New Roman" w:cs="Times New Roman"/>
           <w:sz w:val="28"/>
           <w:szCs w:val="28"/>
-          <w:lang w:val="en-US"/>
-        </w:rPr>
-        <w:t>java</w:t>
-      </w:r>
-    </w:p>
-    <w:p>
-      <w:pPr>
-        <w:spacing w:after="0" w:line="240" w:lineRule="auto"/>
-        <w:ind w:firstLine="708"/>
-        <w:jc w:val="center"/>
-        <w:rPr>
-          <w:rFonts w:ascii="Times New Roman" w:hAnsi="Times New Roman" w:cs="Times New Roman"/>
-          <w:sz w:val="28"/>
-          <w:szCs w:val="28"/>
-          <w:lang w:val="en-US"/>
-        </w:rPr>
-      </w:pPr>
-    </w:p>
-    <w:p>
-      <w:pPr>
-        <w:pStyle w:val="a3"/>
-        <w:spacing w:after="0" w:line="360" w:lineRule="auto"/>
-        <w:ind w:left="0"/>
-        <w:rPr>
-          <w:rFonts w:ascii="Times New Roman" w:hAnsi="Times New Roman" w:cs="Times New Roman"/>
-          <w:sz w:val="28"/>
-          <w:szCs w:val="28"/>
-        </w:rPr>
-      </w:pPr>
-      <w:r>
-        <w:rPr>
-          <w:rFonts w:ascii="Times New Roman" w:hAnsi="Times New Roman" w:cs="Times New Roman"/>
-          <w:sz w:val="28"/>
-          <w:szCs w:val="28"/>
-        </w:rPr>
-        <w:t>Запустим наше приложение чтобы убедиться в его работоспособности</w:t>
-      </w:r>
-      <w:r>
-        <w:rPr>
-          <w:rFonts w:ascii="Times New Roman" w:hAnsi="Times New Roman" w:cs="Times New Roman"/>
-          <w:sz w:val="28"/>
-          <w:szCs w:val="28"/>
-        </w:rPr>
-        <w:t xml:space="preserve">. Приложение, запущенное на эмуляторе предоставлено на рисунке </w:t>
-      </w:r>
-      <w:r>
-        <w:rPr>
-          <w:rFonts w:ascii="Times New Roman" w:hAnsi="Times New Roman" w:cs="Times New Roman"/>
-          <w:sz w:val="28"/>
-          <w:szCs w:val="28"/>
         </w:rPr>
         <w:t>4</w:t>
       </w:r>
@@ -5483,38 +5285,23 @@
         </w:rPr>
         <w:t>.</w:t>
       </w:r>
-      <w:r>
-        <w:rPr>
-          <w:rFonts w:ascii="Times New Roman" w:hAnsi="Times New Roman" w:cs="Times New Roman"/>
-          <w:sz w:val="28"/>
-          <w:szCs w:val="28"/>
-        </w:rPr>
-        <w:t>4</w:t>
-      </w:r>
-      <w:r>
-        <w:rPr>
-          <w:rFonts w:ascii="Times New Roman" w:hAnsi="Times New Roman" w:cs="Times New Roman"/>
-          <w:sz w:val="28"/>
-          <w:szCs w:val="28"/>
-        </w:rPr>
-        <w:t>.</w:t>
-      </w:r>
-    </w:p>
-    <w:p>
-      <w:pPr>
-        <w:pStyle w:val="a3"/>
-        <w:spacing w:after="0" w:line="240" w:lineRule="auto"/>
-        <w:ind w:left="0"/>
-        <w:jc w:val="center"/>
-        <w:rPr>
-          <w:rFonts w:ascii="Times New Roman" w:hAnsi="Times New Roman" w:cs="Times New Roman"/>
-          <w:sz w:val="28"/>
-          <w:szCs w:val="28"/>
-        </w:rPr>
-      </w:pPr>
-      <w:r>
-        <w:rPr>
-          <w:rFonts w:ascii="Times New Roman" w:hAnsi="Times New Roman" w:cs="Times New Roman"/>
+    </w:p>
+    <w:p>
+      <w:pPr>
+        <w:pStyle w:val="a3"/>
+        <w:spacing w:after="0" w:line="240" w:lineRule="auto"/>
+        <w:ind w:left="0"/>
+        <w:jc w:val="center"/>
+        <w:rPr>
+          <w:rFonts w:ascii="Times New Roman" w:hAnsi="Times New Roman" w:cs="Times New Roman"/>
+          <w:sz w:val="28"/>
+          <w:szCs w:val="28"/>
+        </w:rPr>
+      </w:pPr>
+      <w:r>
+        <w:rPr>
+          <w:rFonts w:ascii="Times New Roman" w:hAnsi="Times New Roman" w:cs="Times New Roman"/>
+          <w:noProof/>
           <w:sz w:val="28"/>
           <w:szCs w:val="28"/>
         </w:rPr>
@@ -5582,7 +5369,7 @@
           <w:sz w:val="28"/>
           <w:szCs w:val="28"/>
         </w:rPr>
-        <w:t>4</w:t>
+        <w:t>5</w:t>
       </w:r>
       <w:r>
         <w:rPr>
@@ -5653,16 +5440,942 @@
     <w:p>
       <w:pPr>
         <w:pStyle w:val="a3"/>
-        <w:spacing w:after="0"/>
-        <w:ind w:left="0"/>
-        <w:rPr>
-          <w:rFonts w:ascii="Times New Roman" w:hAnsi="Times New Roman" w:cs="Times New Roman"/>
-          <w:b/>
-          <w:bCs/>
-          <w:sz w:val="28"/>
-          <w:szCs w:val="28"/>
-        </w:rPr>
-      </w:pPr>
+        <w:spacing w:after="0" w:line="360" w:lineRule="auto"/>
+        <w:ind w:firstLine="0"/>
+        <w:rPr>
+          <w:rFonts w:ascii="Times New Roman" w:hAnsi="Times New Roman" w:cs="Times New Roman"/>
+          <w:i/>
+          <w:iCs/>
+          <w:sz w:val="28"/>
+          <w:szCs w:val="28"/>
+          <w:u w:val="single"/>
+        </w:rPr>
+      </w:pPr>
+      <w:r>
+        <w:rPr>
+          <w:rFonts w:ascii="Times New Roman" w:hAnsi="Times New Roman" w:cs="Times New Roman"/>
+          <w:i/>
+          <w:iCs/>
+          <w:sz w:val="28"/>
+          <w:szCs w:val="28"/>
+          <w:u w:val="single"/>
+        </w:rPr>
+        <w:t xml:space="preserve">Задание </w:t>
+      </w:r>
+      <w:r>
+        <w:rPr>
+          <w:rFonts w:ascii="Times New Roman" w:hAnsi="Times New Roman" w:cs="Times New Roman"/>
+          <w:i/>
+          <w:iCs/>
+          <w:sz w:val="28"/>
+          <w:szCs w:val="28"/>
+          <w:u w:val="single"/>
+        </w:rPr>
+        <w:t>6</w:t>
+      </w:r>
+    </w:p>
+    <w:p>
+      <w:pPr>
+        <w:pStyle w:val="a3"/>
+        <w:spacing w:after="0" w:line="360" w:lineRule="auto"/>
+        <w:ind w:left="0"/>
+        <w:rPr>
+          <w:rFonts w:ascii="Times New Roman" w:hAnsi="Times New Roman" w:cs="Times New Roman"/>
+          <w:sz w:val="28"/>
+          <w:szCs w:val="28"/>
+        </w:rPr>
+      </w:pPr>
+      <w:r>
+        <w:rPr>
+          <w:rFonts w:ascii="Times New Roman" w:hAnsi="Times New Roman" w:cs="Times New Roman"/>
+          <w:sz w:val="28"/>
+          <w:szCs w:val="28"/>
+        </w:rPr>
+        <w:t xml:space="preserve">Реализуем переключатель для включения звукового сопровождения на </w:t>
+      </w:r>
+      <w:r>
+        <w:rPr>
+          <w:rFonts w:ascii="Times New Roman" w:hAnsi="Times New Roman" w:cs="Times New Roman"/>
+          <w:sz w:val="28"/>
+          <w:szCs w:val="28"/>
+          <w:lang w:val="en-US"/>
+        </w:rPr>
+        <w:t>Activity</w:t>
+      </w:r>
+      <w:r>
+        <w:rPr>
+          <w:rFonts w:ascii="Times New Roman" w:hAnsi="Times New Roman" w:cs="Times New Roman"/>
+          <w:sz w:val="28"/>
+          <w:szCs w:val="28"/>
+        </w:rPr>
+        <w:t xml:space="preserve"> рисунок 6.1</w:t>
+      </w:r>
+    </w:p>
+    <w:p>
+      <w:pPr>
+        <w:pStyle w:val="a3"/>
+        <w:spacing w:after="0" w:line="240" w:lineRule="auto"/>
+        <w:ind w:left="0"/>
+        <w:jc w:val="center"/>
+        <w:rPr>
+          <w:rFonts w:ascii="Times New Roman" w:hAnsi="Times New Roman" w:cs="Times New Roman"/>
+          <w:sz w:val="28"/>
+          <w:szCs w:val="28"/>
+        </w:rPr>
+      </w:pPr>
+      <w:r>
+        <w:rPr>
+          <w:rFonts w:ascii="Times New Roman" w:hAnsi="Times New Roman" w:cs="Times New Roman"/>
+          <w:sz w:val="28"/>
+          <w:szCs w:val="28"/>
+        </w:rPr>
+        <w:drawing>
+          <wp:inline distT="0" distB="0" distL="0" distR="0" wp14:anchorId="42D79973" wp14:editId="1E8065F6">
+            <wp:extent cx="5400000" cy="841026"/>
+            <wp:effectExtent l="0" t="0" r="0" b="0"/>
+            <wp:docPr id="1502847441" name="Рисунок 1"/>
+            <wp:cNvGraphicFramePr>
+              <a:graphicFrameLocks xmlns:a="http://schemas.openxmlformats.org/drawingml/2006/main" noChangeAspect="1"/>
+            </wp:cNvGraphicFramePr>
+            <a:graphic xmlns:a="http://schemas.openxmlformats.org/drawingml/2006/main">
+              <a:graphicData uri="http://schemas.openxmlformats.org/drawingml/2006/picture">
+                <pic:pic xmlns:pic="http://schemas.openxmlformats.org/drawingml/2006/picture">
+                  <pic:nvPicPr>
+                    <pic:cNvPr id="1502847441" name=""/>
+                    <pic:cNvPicPr/>
+                  </pic:nvPicPr>
+                  <pic:blipFill>
+                    <a:blip r:embed="rId27"/>
+                    <a:stretch>
+                      <a:fillRect/>
+                    </a:stretch>
+                  </pic:blipFill>
+                  <pic:spPr>
+                    <a:xfrm>
+                      <a:off x="0" y="0"/>
+                      <a:ext cx="5400000" cy="841026"/>
+                    </a:xfrm>
+                    <a:prstGeom prst="rect">
+                      <a:avLst/>
+                    </a:prstGeom>
+                  </pic:spPr>
+                </pic:pic>
+              </a:graphicData>
+            </a:graphic>
+          </wp:inline>
+        </w:drawing>
+      </w:r>
+    </w:p>
+    <w:p>
+      <w:pPr>
+        <w:pStyle w:val="a3"/>
+        <w:spacing w:after="0" w:line="240" w:lineRule="auto"/>
+        <w:ind w:left="0"/>
+        <w:jc w:val="center"/>
+        <w:rPr>
+          <w:rFonts w:ascii="Times New Roman" w:hAnsi="Times New Roman" w:cs="Times New Roman"/>
+          <w:sz w:val="28"/>
+          <w:szCs w:val="28"/>
+        </w:rPr>
+      </w:pPr>
+      <w:r>
+        <w:rPr>
+          <w:rFonts w:ascii="Times New Roman" w:hAnsi="Times New Roman" w:cs="Times New Roman"/>
+          <w:sz w:val="28"/>
+          <w:szCs w:val="28"/>
+        </w:rPr>
+        <w:t>Рисунок 6.1 – Код реализующий переключатель</w:t>
+      </w:r>
+    </w:p>
+    <w:p>
+      <w:pPr>
+        <w:pStyle w:val="a3"/>
+        <w:spacing w:after="0" w:line="240" w:lineRule="auto"/>
+        <w:ind w:left="0"/>
+        <w:jc w:val="center"/>
+        <w:rPr>
+          <w:rFonts w:ascii="Times New Roman" w:hAnsi="Times New Roman" w:cs="Times New Roman"/>
+          <w:sz w:val="28"/>
+          <w:szCs w:val="28"/>
+        </w:rPr>
+      </w:pPr>
+    </w:p>
+    <w:p>
+      <w:pPr>
+        <w:pStyle w:val="a3"/>
+        <w:spacing w:after="0" w:line="360" w:lineRule="auto"/>
+        <w:ind w:left="0"/>
+        <w:rPr>
+          <w:rFonts w:ascii="Times New Roman" w:hAnsi="Times New Roman" w:cs="Times New Roman"/>
+          <w:sz w:val="28"/>
+          <w:szCs w:val="28"/>
+        </w:rPr>
+      </w:pPr>
+      <w:r>
+        <w:rPr>
+          <w:rFonts w:ascii="Times New Roman" w:hAnsi="Times New Roman" w:cs="Times New Roman"/>
+          <w:sz w:val="28"/>
+          <w:szCs w:val="28"/>
+        </w:rPr>
+        <w:t xml:space="preserve">Реализуем код, который будет включать музыку и воспроизводить ее при запуске </w:t>
+      </w:r>
+      <w:r>
+        <w:rPr>
+          <w:rFonts w:ascii="Times New Roman" w:hAnsi="Times New Roman" w:cs="Times New Roman"/>
+          <w:sz w:val="28"/>
+          <w:szCs w:val="28"/>
+          <w:lang w:val="en-US"/>
+        </w:rPr>
+        <w:t>Activity</w:t>
+      </w:r>
+      <w:r>
+        <w:rPr>
+          <w:rFonts w:ascii="Times New Roman" w:hAnsi="Times New Roman" w:cs="Times New Roman"/>
+          <w:sz w:val="28"/>
+          <w:szCs w:val="28"/>
+        </w:rPr>
+        <w:t xml:space="preserve">. </w:t>
+      </w:r>
+      <w:r>
+        <w:rPr>
+          <w:rFonts w:ascii="Times New Roman" w:hAnsi="Times New Roman" w:cs="Times New Roman"/>
+          <w:sz w:val="28"/>
+          <w:szCs w:val="28"/>
+        </w:rPr>
+        <w:t>Также реализуем код, который будет отвечать за переключатель рисунок 6.2.</w:t>
+      </w:r>
+    </w:p>
+    <w:p>
+      <w:pPr>
+        <w:pStyle w:val="a3"/>
+        <w:spacing w:after="0" w:line="240" w:lineRule="auto"/>
+        <w:ind w:left="0"/>
+        <w:jc w:val="center"/>
+        <w:rPr>
+          <w:rFonts w:ascii="Times New Roman" w:hAnsi="Times New Roman" w:cs="Times New Roman"/>
+          <w:sz w:val="28"/>
+          <w:szCs w:val="28"/>
+        </w:rPr>
+      </w:pPr>
+      <w:r>
+        <w:rPr>
+          <w:rFonts w:ascii="Times New Roman" w:hAnsi="Times New Roman" w:cs="Times New Roman"/>
+          <w:sz w:val="28"/>
+          <w:szCs w:val="28"/>
+        </w:rPr>
+        <w:lastRenderedPageBreak/>
+        <w:drawing>
+          <wp:inline distT="0" distB="0" distL="0" distR="0" wp14:anchorId="2761CC62" wp14:editId="79BDB63D">
+            <wp:extent cx="5400000" cy="2222341"/>
+            <wp:effectExtent l="0" t="0" r="0" b="6985"/>
+            <wp:docPr id="150142840" name="Рисунок 1"/>
+            <wp:cNvGraphicFramePr>
+              <a:graphicFrameLocks xmlns:a="http://schemas.openxmlformats.org/drawingml/2006/main" noChangeAspect="1"/>
+            </wp:cNvGraphicFramePr>
+            <a:graphic xmlns:a="http://schemas.openxmlformats.org/drawingml/2006/main">
+              <a:graphicData uri="http://schemas.openxmlformats.org/drawingml/2006/picture">
+                <pic:pic xmlns:pic="http://schemas.openxmlformats.org/drawingml/2006/picture">
+                  <pic:nvPicPr>
+                    <pic:cNvPr id="150142840" name=""/>
+                    <pic:cNvPicPr/>
+                  </pic:nvPicPr>
+                  <pic:blipFill>
+                    <a:blip r:embed="rId28"/>
+                    <a:stretch>
+                      <a:fillRect/>
+                    </a:stretch>
+                  </pic:blipFill>
+                  <pic:spPr>
+                    <a:xfrm>
+                      <a:off x="0" y="0"/>
+                      <a:ext cx="5400000" cy="2222341"/>
+                    </a:xfrm>
+                    <a:prstGeom prst="rect">
+                      <a:avLst/>
+                    </a:prstGeom>
+                  </pic:spPr>
+                </pic:pic>
+              </a:graphicData>
+            </a:graphic>
+          </wp:inline>
+        </w:drawing>
+      </w:r>
+    </w:p>
+    <w:p>
+      <w:pPr>
+        <w:pStyle w:val="a3"/>
+        <w:spacing w:after="0" w:line="240" w:lineRule="auto"/>
+        <w:ind w:left="0"/>
+        <w:jc w:val="center"/>
+        <w:rPr>
+          <w:rFonts w:ascii="Times New Roman" w:hAnsi="Times New Roman" w:cs="Times New Roman"/>
+          <w:sz w:val="28"/>
+          <w:szCs w:val="28"/>
+        </w:rPr>
+      </w:pPr>
+      <w:r>
+        <w:rPr>
+          <w:rFonts w:ascii="Times New Roman" w:hAnsi="Times New Roman" w:cs="Times New Roman"/>
+          <w:sz w:val="28"/>
+          <w:szCs w:val="28"/>
+        </w:rPr>
+        <w:t>Рисунок 6.2 – Код отвечающий за музыкальное сопровождение</w:t>
+      </w:r>
+    </w:p>
+    <w:p>
+      <w:pPr>
+        <w:pStyle w:val="a3"/>
+        <w:spacing w:after="0" w:line="240" w:lineRule="auto"/>
+        <w:ind w:left="0"/>
+        <w:jc w:val="center"/>
+        <w:rPr>
+          <w:rFonts w:ascii="Times New Roman" w:hAnsi="Times New Roman" w:cs="Times New Roman"/>
+          <w:sz w:val="28"/>
+          <w:szCs w:val="28"/>
+        </w:rPr>
+      </w:pPr>
+    </w:p>
+    <w:p>
+      <w:pPr>
+        <w:pStyle w:val="a3"/>
+        <w:spacing w:after="0" w:line="360" w:lineRule="auto"/>
+        <w:ind w:left="0"/>
+        <w:rPr>
+          <w:rFonts w:ascii="Times New Roman" w:hAnsi="Times New Roman" w:cs="Times New Roman"/>
+          <w:sz w:val="28"/>
+          <w:szCs w:val="28"/>
+        </w:rPr>
+      </w:pPr>
+      <w:r>
+        <w:rPr>
+          <w:rFonts w:ascii="Times New Roman" w:hAnsi="Times New Roman" w:cs="Times New Roman"/>
+          <w:sz w:val="28"/>
+          <w:szCs w:val="28"/>
+        </w:rPr>
+        <w:t>Добав</w:t>
+      </w:r>
+      <w:r>
+        <w:rPr>
+          <w:rFonts w:ascii="Times New Roman" w:hAnsi="Times New Roman" w:cs="Times New Roman"/>
+          <w:sz w:val="28"/>
+          <w:szCs w:val="28"/>
+        </w:rPr>
+        <w:t>им</w:t>
+      </w:r>
+      <w:r>
+        <w:rPr>
+          <w:rFonts w:ascii="Times New Roman" w:hAnsi="Times New Roman" w:cs="Times New Roman"/>
+          <w:sz w:val="28"/>
+          <w:szCs w:val="28"/>
+        </w:rPr>
+        <w:t xml:space="preserve"> </w:t>
+      </w:r>
+      <w:r>
+        <w:rPr>
+          <w:rFonts w:ascii="Times New Roman" w:hAnsi="Times New Roman" w:cs="Times New Roman"/>
+          <w:sz w:val="28"/>
+          <w:szCs w:val="28"/>
+        </w:rPr>
+        <w:t>к</w:t>
+      </w:r>
+      <w:r>
+        <w:rPr>
+          <w:rFonts w:ascii="Times New Roman" w:hAnsi="Times New Roman" w:cs="Times New Roman"/>
+          <w:sz w:val="28"/>
+          <w:szCs w:val="28"/>
+        </w:rPr>
+        <w:t>ласс сервиса</w:t>
+      </w:r>
+      <w:r>
+        <w:rPr>
+          <w:rFonts w:ascii="Times New Roman" w:hAnsi="Times New Roman" w:cs="Times New Roman"/>
+          <w:sz w:val="28"/>
+          <w:szCs w:val="28"/>
+        </w:rPr>
+        <w:t xml:space="preserve"> и н</w:t>
+      </w:r>
+      <w:r>
+        <w:rPr>
+          <w:rFonts w:ascii="Times New Roman" w:hAnsi="Times New Roman" w:cs="Times New Roman"/>
+          <w:sz w:val="28"/>
+          <w:szCs w:val="28"/>
+        </w:rPr>
+        <w:t>азов</w:t>
+      </w:r>
+      <w:r>
+        <w:rPr>
+          <w:rFonts w:ascii="Times New Roman" w:hAnsi="Times New Roman" w:cs="Times New Roman"/>
+          <w:sz w:val="28"/>
+          <w:szCs w:val="28"/>
+        </w:rPr>
+        <w:t>ем</w:t>
+      </w:r>
+      <w:r>
+        <w:rPr>
+          <w:rFonts w:ascii="Times New Roman" w:hAnsi="Times New Roman" w:cs="Times New Roman"/>
+          <w:sz w:val="28"/>
+          <w:szCs w:val="28"/>
+        </w:rPr>
+        <w:t xml:space="preserve"> его </w:t>
+      </w:r>
+      <w:proofErr w:type="spellStart"/>
+      <w:r>
+        <w:rPr>
+          <w:rFonts w:ascii="Times New Roman" w:hAnsi="Times New Roman" w:cs="Times New Roman"/>
+          <w:sz w:val="28"/>
+          <w:szCs w:val="28"/>
+        </w:rPr>
+        <w:t>MediaService</w:t>
+      </w:r>
+      <w:proofErr w:type="spellEnd"/>
+      <w:r>
+        <w:rPr>
+          <w:rFonts w:ascii="Times New Roman" w:hAnsi="Times New Roman" w:cs="Times New Roman"/>
+          <w:sz w:val="28"/>
+          <w:szCs w:val="28"/>
+        </w:rPr>
+        <w:t>.</w:t>
+      </w:r>
+      <w:r>
+        <w:rPr>
+          <w:rFonts w:ascii="Times New Roman" w:hAnsi="Times New Roman" w:cs="Times New Roman"/>
+          <w:sz w:val="28"/>
+          <w:szCs w:val="28"/>
+        </w:rPr>
+        <w:t xml:space="preserve"> </w:t>
+      </w:r>
+      <w:r>
+        <w:rPr>
+          <w:rFonts w:ascii="Times New Roman" w:hAnsi="Times New Roman" w:cs="Times New Roman"/>
+          <w:sz w:val="28"/>
+          <w:szCs w:val="28"/>
+        </w:rPr>
+        <w:t>Для воспроизведения аудиофайла определи</w:t>
+      </w:r>
+      <w:r>
+        <w:rPr>
+          <w:rFonts w:ascii="Times New Roman" w:hAnsi="Times New Roman" w:cs="Times New Roman"/>
+          <w:sz w:val="28"/>
+          <w:szCs w:val="28"/>
+        </w:rPr>
+        <w:t>м</w:t>
+      </w:r>
+      <w:r>
+        <w:rPr>
+          <w:rFonts w:ascii="Times New Roman" w:hAnsi="Times New Roman" w:cs="Times New Roman"/>
+          <w:sz w:val="28"/>
+          <w:szCs w:val="28"/>
+        </w:rPr>
+        <w:t xml:space="preserve"> код</w:t>
+      </w:r>
+      <w:r>
+        <w:rPr>
+          <w:rFonts w:ascii="Times New Roman" w:hAnsi="Times New Roman" w:cs="Times New Roman"/>
+          <w:sz w:val="28"/>
+          <w:szCs w:val="28"/>
+        </w:rPr>
+        <w:t xml:space="preserve"> в данном классе</w:t>
+      </w:r>
+      <w:r>
+        <w:rPr>
+          <w:rFonts w:ascii="Times New Roman" w:hAnsi="Times New Roman" w:cs="Times New Roman"/>
+          <w:sz w:val="28"/>
+          <w:szCs w:val="28"/>
+        </w:rPr>
+        <w:t>,</w:t>
+      </w:r>
+      <w:r>
+        <w:rPr>
+          <w:rFonts w:ascii="Times New Roman" w:hAnsi="Times New Roman" w:cs="Times New Roman"/>
+          <w:sz w:val="28"/>
+          <w:szCs w:val="28"/>
+        </w:rPr>
+        <w:t xml:space="preserve"> предоставленн</w:t>
+      </w:r>
+      <w:r>
+        <w:rPr>
+          <w:rFonts w:ascii="Times New Roman" w:hAnsi="Times New Roman" w:cs="Times New Roman"/>
+          <w:sz w:val="28"/>
+          <w:szCs w:val="28"/>
+        </w:rPr>
+        <w:t>ом</w:t>
+      </w:r>
+      <w:r>
+        <w:rPr>
+          <w:rFonts w:ascii="Times New Roman" w:hAnsi="Times New Roman" w:cs="Times New Roman"/>
+          <w:sz w:val="28"/>
+          <w:szCs w:val="28"/>
+        </w:rPr>
+        <w:t xml:space="preserve"> на рисунке </w:t>
+      </w:r>
+      <w:r>
+        <w:rPr>
+          <w:rFonts w:ascii="Times New Roman" w:hAnsi="Times New Roman" w:cs="Times New Roman"/>
+          <w:sz w:val="28"/>
+          <w:szCs w:val="28"/>
+        </w:rPr>
+        <w:t>6</w:t>
+      </w:r>
+      <w:r>
+        <w:rPr>
+          <w:rFonts w:ascii="Times New Roman" w:hAnsi="Times New Roman" w:cs="Times New Roman"/>
+          <w:sz w:val="28"/>
+          <w:szCs w:val="28"/>
+        </w:rPr>
+        <w:t>.</w:t>
+      </w:r>
+      <w:r>
+        <w:rPr>
+          <w:rFonts w:ascii="Times New Roman" w:hAnsi="Times New Roman" w:cs="Times New Roman"/>
+          <w:sz w:val="28"/>
+          <w:szCs w:val="28"/>
+        </w:rPr>
+        <w:t>3</w:t>
+      </w:r>
+      <w:r>
+        <w:rPr>
+          <w:rFonts w:ascii="Times New Roman" w:hAnsi="Times New Roman" w:cs="Times New Roman"/>
+          <w:sz w:val="28"/>
+          <w:szCs w:val="28"/>
+        </w:rPr>
+        <w:t>.</w:t>
+      </w:r>
+    </w:p>
+    <w:p>
+      <w:pPr>
+        <w:pStyle w:val="a3"/>
+        <w:spacing w:after="0" w:line="240" w:lineRule="auto"/>
+        <w:ind w:left="0"/>
+        <w:jc w:val="center"/>
+        <w:rPr>
+          <w:rFonts w:ascii="Times New Roman" w:hAnsi="Times New Roman" w:cs="Times New Roman"/>
+          <w:sz w:val="28"/>
+          <w:szCs w:val="28"/>
+        </w:rPr>
+      </w:pPr>
+      <w:r>
+        <w:rPr>
+          <w:rFonts w:ascii="Times New Roman" w:hAnsi="Times New Roman" w:cs="Times New Roman"/>
+          <w:sz w:val="28"/>
+          <w:szCs w:val="28"/>
+        </w:rPr>
+        <w:drawing>
+          <wp:inline distT="0" distB="0" distL="0" distR="0" wp14:anchorId="5F3186F1" wp14:editId="6FABE788">
+            <wp:extent cx="5400000" cy="3980011"/>
+            <wp:effectExtent l="0" t="0" r="0" b="1905"/>
+            <wp:docPr id="1712205936" name="Рисунок 1"/>
+            <wp:cNvGraphicFramePr>
+              <a:graphicFrameLocks xmlns:a="http://schemas.openxmlformats.org/drawingml/2006/main" noChangeAspect="1"/>
+            </wp:cNvGraphicFramePr>
+            <a:graphic xmlns:a="http://schemas.openxmlformats.org/drawingml/2006/main">
+              <a:graphicData uri="http://schemas.openxmlformats.org/drawingml/2006/picture">
+                <pic:pic xmlns:pic="http://schemas.openxmlformats.org/drawingml/2006/picture">
+                  <pic:nvPicPr>
+                    <pic:cNvPr id="1712205936" name=""/>
+                    <pic:cNvPicPr/>
+                  </pic:nvPicPr>
+                  <pic:blipFill>
+                    <a:blip r:embed="rId29"/>
+                    <a:stretch>
+                      <a:fillRect/>
+                    </a:stretch>
+                  </pic:blipFill>
+                  <pic:spPr>
+                    <a:xfrm>
+                      <a:off x="0" y="0"/>
+                      <a:ext cx="5400000" cy="3980011"/>
+                    </a:xfrm>
+                    <a:prstGeom prst="rect">
+                      <a:avLst/>
+                    </a:prstGeom>
+                  </pic:spPr>
+                </pic:pic>
+              </a:graphicData>
+            </a:graphic>
+          </wp:inline>
+        </w:drawing>
+      </w:r>
+    </w:p>
+    <w:p>
+      <w:pPr>
+        <w:pStyle w:val="a3"/>
+        <w:spacing w:after="0" w:line="240" w:lineRule="auto"/>
+        <w:ind w:left="0"/>
+        <w:jc w:val="center"/>
+        <w:rPr>
+          <w:rFonts w:ascii="Times New Roman" w:hAnsi="Times New Roman" w:cs="Times New Roman"/>
+          <w:sz w:val="28"/>
+          <w:szCs w:val="28"/>
+          <w:lang w:val="en-US"/>
+        </w:rPr>
+      </w:pPr>
+      <w:r>
+        <w:rPr>
+          <w:rFonts w:ascii="Times New Roman" w:hAnsi="Times New Roman" w:cs="Times New Roman"/>
+          <w:sz w:val="28"/>
+          <w:szCs w:val="28"/>
+        </w:rPr>
+        <w:t xml:space="preserve">Рисунок 6.3 – Содержимое файла </w:t>
+      </w:r>
+      <w:proofErr w:type="spellStart"/>
+      <w:r>
+        <w:rPr>
+          <w:rFonts w:ascii="Times New Roman" w:hAnsi="Times New Roman" w:cs="Times New Roman"/>
+          <w:sz w:val="28"/>
+          <w:szCs w:val="28"/>
+        </w:rPr>
+        <w:t>MusicService</w:t>
+      </w:r>
+      <w:proofErr w:type="spellEnd"/>
+      <w:r>
+        <w:rPr>
+          <w:rFonts w:ascii="Times New Roman" w:hAnsi="Times New Roman" w:cs="Times New Roman"/>
+          <w:sz w:val="28"/>
+          <w:szCs w:val="28"/>
+        </w:rPr>
+        <w:t>.</w:t>
+      </w:r>
+      <w:r>
+        <w:rPr>
+          <w:rFonts w:ascii="Times New Roman" w:hAnsi="Times New Roman" w:cs="Times New Roman"/>
+          <w:sz w:val="28"/>
+          <w:szCs w:val="28"/>
+          <w:lang w:val="en-US"/>
+        </w:rPr>
+        <w:t>java</w:t>
+      </w:r>
+    </w:p>
+    <w:p>
+      <w:pPr>
+        <w:pStyle w:val="a3"/>
+        <w:spacing w:after="0" w:line="240" w:lineRule="auto"/>
+        <w:ind w:left="0"/>
+        <w:jc w:val="center"/>
+        <w:rPr>
+          <w:rFonts w:ascii="Times New Roman" w:hAnsi="Times New Roman" w:cs="Times New Roman"/>
+          <w:sz w:val="28"/>
+          <w:szCs w:val="28"/>
+          <w:lang w:val="en-US"/>
+        </w:rPr>
+      </w:pPr>
+    </w:p>
+    <w:p>
+      <w:pPr>
+        <w:pStyle w:val="a3"/>
+        <w:spacing w:after="0" w:line="360" w:lineRule="auto"/>
+        <w:ind w:left="0"/>
+        <w:rPr>
+          <w:rFonts w:ascii="Times New Roman" w:hAnsi="Times New Roman" w:cs="Times New Roman"/>
+          <w:sz w:val="28"/>
+          <w:szCs w:val="28"/>
+        </w:rPr>
+      </w:pPr>
+      <w:r>
+        <w:rPr>
+          <w:rFonts w:ascii="Times New Roman" w:hAnsi="Times New Roman" w:cs="Times New Roman"/>
+          <w:sz w:val="28"/>
+          <w:szCs w:val="28"/>
+        </w:rPr>
+        <w:t>Запустим наше приложение чтобы убедиться в его работоспособности</w:t>
+      </w:r>
+      <w:r>
+        <w:rPr>
+          <w:rFonts w:ascii="Times New Roman" w:hAnsi="Times New Roman" w:cs="Times New Roman"/>
+          <w:sz w:val="28"/>
+          <w:szCs w:val="28"/>
+        </w:rPr>
+        <w:t xml:space="preserve">. Приложение, запущенное на эмуляторе предоставлено на рисунке </w:t>
+      </w:r>
+      <w:r>
+        <w:rPr>
+          <w:rFonts w:ascii="Times New Roman" w:hAnsi="Times New Roman" w:cs="Times New Roman"/>
+          <w:sz w:val="28"/>
+          <w:szCs w:val="28"/>
+        </w:rPr>
+        <w:t>6</w:t>
+      </w:r>
+      <w:r>
+        <w:rPr>
+          <w:rFonts w:ascii="Times New Roman" w:hAnsi="Times New Roman" w:cs="Times New Roman"/>
+          <w:sz w:val="28"/>
+          <w:szCs w:val="28"/>
+        </w:rPr>
+        <w:t>.</w:t>
+      </w:r>
+      <w:r>
+        <w:rPr>
+          <w:rFonts w:ascii="Times New Roman" w:hAnsi="Times New Roman" w:cs="Times New Roman"/>
+          <w:sz w:val="28"/>
+          <w:szCs w:val="28"/>
+        </w:rPr>
+        <w:t>4</w:t>
+      </w:r>
+      <w:r>
+        <w:rPr>
+          <w:rFonts w:ascii="Times New Roman" w:hAnsi="Times New Roman" w:cs="Times New Roman"/>
+          <w:sz w:val="28"/>
+          <w:szCs w:val="28"/>
+        </w:rPr>
+        <w:t>.</w:t>
+      </w:r>
+    </w:p>
+    <w:p>
+      <w:pPr>
+        <w:pStyle w:val="a3"/>
+        <w:spacing w:after="0" w:line="240" w:lineRule="auto"/>
+        <w:ind w:left="0"/>
+        <w:jc w:val="center"/>
+        <w:rPr>
+          <w:rFonts w:ascii="Times New Roman" w:hAnsi="Times New Roman" w:cs="Times New Roman"/>
+          <w:sz w:val="28"/>
+          <w:szCs w:val="28"/>
+        </w:rPr>
+      </w:pPr>
+      <w:r>
+        <w:rPr>
+          <w:rFonts w:ascii="Times New Roman" w:hAnsi="Times New Roman" w:cs="Times New Roman"/>
+          <w:sz w:val="28"/>
+          <w:szCs w:val="28"/>
+        </w:rPr>
+        <w:lastRenderedPageBreak/>
+        <w:drawing>
+          <wp:inline distT="0" distB="0" distL="0" distR="0" wp14:anchorId="06F140FE" wp14:editId="0AFF45B1">
+            <wp:extent cx="2626987" cy="5400000"/>
+            <wp:effectExtent l="0" t="0" r="2540" b="0"/>
+            <wp:docPr id="110455279" name="Рисунок 1"/>
+            <wp:cNvGraphicFramePr>
+              <a:graphicFrameLocks xmlns:a="http://schemas.openxmlformats.org/drawingml/2006/main" noChangeAspect="1"/>
+            </wp:cNvGraphicFramePr>
+            <a:graphic xmlns:a="http://schemas.openxmlformats.org/drawingml/2006/main">
+              <a:graphicData uri="http://schemas.openxmlformats.org/drawingml/2006/picture">
+                <pic:pic xmlns:pic="http://schemas.openxmlformats.org/drawingml/2006/picture">
+                  <pic:nvPicPr>
+                    <pic:cNvPr id="110455279" name=""/>
+                    <pic:cNvPicPr/>
+                  </pic:nvPicPr>
+                  <pic:blipFill>
+                    <a:blip r:embed="rId30"/>
+                    <a:stretch>
+                      <a:fillRect/>
+                    </a:stretch>
+                  </pic:blipFill>
+                  <pic:spPr>
+                    <a:xfrm>
+                      <a:off x="0" y="0"/>
+                      <a:ext cx="2626987" cy="5400000"/>
+                    </a:xfrm>
+                    <a:prstGeom prst="rect">
+                      <a:avLst/>
+                    </a:prstGeom>
+                  </pic:spPr>
+                </pic:pic>
+              </a:graphicData>
+            </a:graphic>
+          </wp:inline>
+        </w:drawing>
+      </w:r>
+    </w:p>
+    <w:p>
+      <w:pPr>
+        <w:pStyle w:val="a3"/>
+        <w:spacing w:after="0" w:line="240" w:lineRule="auto"/>
+        <w:ind w:left="0"/>
+        <w:jc w:val="center"/>
+        <w:rPr>
+          <w:rFonts w:ascii="Times New Roman" w:hAnsi="Times New Roman" w:cs="Times New Roman"/>
+          <w:sz w:val="28"/>
+          <w:szCs w:val="28"/>
+        </w:rPr>
+      </w:pPr>
+      <w:r>
+        <w:rPr>
+          <w:rFonts w:ascii="Times New Roman" w:hAnsi="Times New Roman" w:cs="Times New Roman"/>
+          <w:sz w:val="28"/>
+          <w:szCs w:val="28"/>
+        </w:rPr>
+        <w:t xml:space="preserve">Рисунок </w:t>
+      </w:r>
+      <w:r>
+        <w:rPr>
+          <w:rFonts w:ascii="Times New Roman" w:hAnsi="Times New Roman" w:cs="Times New Roman"/>
+          <w:sz w:val="28"/>
+          <w:szCs w:val="28"/>
+          <w:lang w:val="en-US"/>
+        </w:rPr>
+        <w:t>6</w:t>
+      </w:r>
+      <w:r>
+        <w:rPr>
+          <w:rFonts w:ascii="Times New Roman" w:hAnsi="Times New Roman" w:cs="Times New Roman"/>
+          <w:sz w:val="28"/>
+          <w:szCs w:val="28"/>
+        </w:rPr>
+        <w:t>.</w:t>
+      </w:r>
+      <w:r>
+        <w:rPr>
+          <w:rFonts w:ascii="Times New Roman" w:hAnsi="Times New Roman" w:cs="Times New Roman"/>
+          <w:sz w:val="28"/>
+          <w:szCs w:val="28"/>
+        </w:rPr>
+        <w:t>4</w:t>
+      </w:r>
+      <w:r>
+        <w:rPr>
+          <w:rFonts w:ascii="Times New Roman" w:hAnsi="Times New Roman" w:cs="Times New Roman"/>
+          <w:sz w:val="28"/>
+          <w:szCs w:val="28"/>
+        </w:rPr>
+        <w:t xml:space="preserve"> – Приложение запущенное на эмуляторе</w:t>
+      </w:r>
+    </w:p>
+    <w:p>
+      <w:pPr>
+        <w:pStyle w:val="a3"/>
+        <w:spacing w:after="0" w:line="240" w:lineRule="auto"/>
+        <w:ind w:left="0"/>
+        <w:jc w:val="center"/>
+        <w:rPr>
+          <w:rFonts w:ascii="Times New Roman" w:hAnsi="Times New Roman" w:cs="Times New Roman"/>
+          <w:sz w:val="28"/>
+          <w:szCs w:val="28"/>
+        </w:rPr>
+      </w:pPr>
+    </w:p>
+    <w:p>
+      <w:pPr>
+        <w:pStyle w:val="a3"/>
+        <w:spacing w:after="0" w:line="360" w:lineRule="auto"/>
+        <w:ind w:left="0"/>
+        <w:rPr>
+          <w:rFonts w:ascii="Times New Roman" w:hAnsi="Times New Roman" w:cs="Times New Roman"/>
+          <w:i/>
+          <w:iCs/>
+          <w:sz w:val="28"/>
+          <w:szCs w:val="28"/>
+          <w:u w:val="single"/>
+        </w:rPr>
+      </w:pPr>
+      <w:r>
+        <w:rPr>
+          <w:rFonts w:ascii="Times New Roman" w:hAnsi="Times New Roman" w:cs="Times New Roman"/>
+          <w:i/>
+          <w:iCs/>
+          <w:sz w:val="28"/>
+          <w:szCs w:val="28"/>
+          <w:u w:val="single"/>
+        </w:rPr>
+        <w:t xml:space="preserve">Задание </w:t>
+      </w:r>
+      <w:r>
+        <w:rPr>
+          <w:rFonts w:ascii="Times New Roman" w:hAnsi="Times New Roman" w:cs="Times New Roman"/>
+          <w:i/>
+          <w:iCs/>
+          <w:sz w:val="28"/>
+          <w:szCs w:val="28"/>
+          <w:u w:val="single"/>
+        </w:rPr>
+        <w:t>7</w:t>
+      </w:r>
+    </w:p>
+    <w:p>
+      <w:pPr>
+        <w:pStyle w:val="a3"/>
+        <w:spacing w:after="0" w:line="360" w:lineRule="auto"/>
+        <w:ind w:firstLine="0"/>
+        <w:rPr>
+          <w:rFonts w:ascii="Times New Roman" w:hAnsi="Times New Roman" w:cs="Times New Roman"/>
+          <w:sz w:val="28"/>
+          <w:szCs w:val="28"/>
+        </w:rPr>
+      </w:pPr>
+    </w:p>
+    <w:p>
+      <w:pPr>
+        <w:pStyle w:val="a3"/>
+        <w:spacing w:after="0" w:line="360" w:lineRule="auto"/>
+        <w:ind w:left="0"/>
+        <w:rPr>
+          <w:rFonts w:ascii="Times New Roman" w:hAnsi="Times New Roman" w:cs="Times New Roman"/>
+          <w:i/>
+          <w:iCs/>
+          <w:sz w:val="28"/>
+          <w:szCs w:val="28"/>
+          <w:u w:val="single"/>
+        </w:rPr>
+      </w:pPr>
+      <w:r>
+        <w:rPr>
+          <w:rFonts w:ascii="Times New Roman" w:hAnsi="Times New Roman" w:cs="Times New Roman"/>
+          <w:i/>
+          <w:iCs/>
+          <w:sz w:val="28"/>
+          <w:szCs w:val="28"/>
+          <w:u w:val="single"/>
+        </w:rPr>
+        <w:t xml:space="preserve">Задание </w:t>
+      </w:r>
+      <w:r>
+        <w:rPr>
+          <w:rFonts w:ascii="Times New Roman" w:hAnsi="Times New Roman" w:cs="Times New Roman"/>
+          <w:i/>
+          <w:iCs/>
+          <w:sz w:val="28"/>
+          <w:szCs w:val="28"/>
+          <w:u w:val="single"/>
+        </w:rPr>
+        <w:t>8</w:t>
+      </w:r>
+    </w:p>
+    <w:p>
+      <w:pPr>
+        <w:pStyle w:val="a3"/>
+        <w:spacing w:after="0" w:line="360" w:lineRule="auto"/>
+        <w:ind w:firstLine="0"/>
+        <w:rPr>
+          <w:rFonts w:ascii="Times New Roman" w:hAnsi="Times New Roman" w:cs="Times New Roman"/>
+          <w:sz w:val="28"/>
+          <w:szCs w:val="28"/>
+        </w:rPr>
+      </w:pPr>
+    </w:p>
+    <w:p>
+      <w:pPr>
+        <w:pStyle w:val="a3"/>
+        <w:spacing w:after="0" w:line="360" w:lineRule="auto"/>
+        <w:ind w:left="0"/>
+        <w:rPr>
+          <w:rFonts w:ascii="Times New Roman" w:hAnsi="Times New Roman" w:cs="Times New Roman"/>
+          <w:i/>
+          <w:iCs/>
+          <w:sz w:val="28"/>
+          <w:szCs w:val="28"/>
+          <w:u w:val="single"/>
+        </w:rPr>
+      </w:pPr>
+      <w:r>
+        <w:rPr>
+          <w:rFonts w:ascii="Times New Roman" w:hAnsi="Times New Roman" w:cs="Times New Roman"/>
+          <w:i/>
+          <w:iCs/>
+          <w:sz w:val="28"/>
+          <w:szCs w:val="28"/>
+          <w:u w:val="single"/>
+        </w:rPr>
+        <w:t xml:space="preserve">Задание </w:t>
+      </w:r>
+      <w:r>
+        <w:rPr>
+          <w:rFonts w:ascii="Times New Roman" w:hAnsi="Times New Roman" w:cs="Times New Roman"/>
+          <w:i/>
+          <w:iCs/>
+          <w:sz w:val="28"/>
+          <w:szCs w:val="28"/>
+          <w:u w:val="single"/>
+        </w:rPr>
+        <w:t>9</w:t>
+      </w:r>
     </w:p>
     <w:p>
       <w:pPr>

</xml_diff>